<commit_message>
SDD section 1 and 2.
</commit_message>
<xml_diff>
--- a/doc/SDD.docx
+++ b/doc/SDD.docx
@@ -65,13 +65,9 @@
                 </w:rPr>
                 <w:alias w:val="Title"/>
                 <w:id w:val="15524250"/>
-                <w:placeholder>
-                  <w:docPart w:val="5FB3B408B8494DF997F660D344E6123D"/>
-                </w:placeholder>
                 <w:dataBinding w:prefixMappings="xmlns:ns0='http://schemas.openxmlformats.org/package/2006/metadata/core-properties' xmlns:ns1='http://purl.org/dc/elements/1.1/'" w:xpath="/ns0:coreProperties[1]/ns1:title[1]" w:storeItemID="{6C3C8BC8-F283-45AE-878A-BAB7291924A1}"/>
                 <w:text/>
               </w:sdtPr>
-              <w:sdtEndPr/>
               <w:sdtContent>
                 <w:tc>
                   <w:tcPr>
@@ -194,7 +190,6 @@
                 <w:dataBinding w:prefixMappings="xmlns:ns0='http://schemas.openxmlformats.org/package/2006/metadata/core-properties' xmlns:ns1='http://purl.org/dc/elements/1.1/'" w:xpath="/ns0:coreProperties[1]/ns1:creator[1]" w:storeItemID="{6C3C8BC8-F283-45AE-878A-BAB7291924A1}"/>
                 <w:text/>
               </w:sdtPr>
-              <w:sdtEndPr/>
               <w:sdtContent>
                 <w:tc>
                   <w:tcPr>
@@ -247,7 +242,6 @@
                   <w:calendar w:val="gregorian"/>
                 </w:date>
               </w:sdtPr>
-              <w:sdtEndPr/>
               <w:sdtContent>
                 <w:tc>
                   <w:tcPr>
@@ -982,7 +976,10 @@
               </w:tcPr>
               <w:p>
                 <w:r>
-                  <w:t>11/01</w:t>
+                  <w:t>12</w:t>
+                </w:r>
+                <w:r>
+                  <w:t>/01</w:t>
                 </w:r>
                 <w:r>
                   <w:t>/11</w:t>
@@ -1045,7 +1042,6 @@
           <w:docPartUnique/>
         </w:docPartObj>
       </w:sdtPr>
-      <w:sdtEndPr/>
       <w:sdtContent>
         <w:p>
           <w:pPr>
@@ -1060,8 +1056,6 @@
             </w:rPr>
             <w:t>Contents</w:t>
           </w:r>
-          <w:bookmarkStart w:id="0" w:name="_GoBack"/>
-          <w:bookmarkEnd w:id="0"/>
         </w:p>
         <w:p>
           <w:pPr>
@@ -1095,6 +1089,8 @@
             </w:rPr>
             <w:fldChar w:fldCharType="separate"/>
           </w:r>
+          <w:bookmarkStart w:id="0" w:name="_GoBack"/>
+          <w:bookmarkEnd w:id="0"/>
           <w:r>
             <w:rPr>
               <w:noProof/>
@@ -1132,7 +1128,7 @@
             <w:rPr>
               <w:noProof/>
             </w:rPr>
-            <w:instrText xml:space="preserve"> PAGEREF _Toc184388523 \h </w:instrText>
+            <w:instrText xml:space="preserve"> PAGEREF _Toc184601253 \h </w:instrText>
           </w:r>
           <w:r>
             <w:rPr>
@@ -1209,7 +1205,7 @@
             <w:rPr>
               <w:noProof/>
             </w:rPr>
-            <w:instrText xml:space="preserve"> PAGEREF _Toc184388524 \h </w:instrText>
+            <w:instrText xml:space="preserve"> PAGEREF _Toc184601254 \h </w:instrText>
           </w:r>
           <w:r>
             <w:rPr>
@@ -1286,7 +1282,7 @@
             <w:rPr>
               <w:noProof/>
             </w:rPr>
-            <w:instrText xml:space="preserve"> PAGEREF _Toc184388525 \h </w:instrText>
+            <w:instrText xml:space="preserve"> PAGEREF _Toc184601255 \h </w:instrText>
           </w:r>
           <w:r>
             <w:rPr>
@@ -1363,7 +1359,7 @@
             <w:rPr>
               <w:noProof/>
             </w:rPr>
-            <w:instrText xml:space="preserve"> PAGEREF _Toc184388526 \h </w:instrText>
+            <w:instrText xml:space="preserve"> PAGEREF _Toc184601256 \h </w:instrText>
           </w:r>
           <w:r>
             <w:rPr>
@@ -1440,7 +1436,7 @@
             <w:rPr>
               <w:noProof/>
             </w:rPr>
-            <w:instrText xml:space="preserve"> PAGEREF _Toc184388527 \h </w:instrText>
+            <w:instrText xml:space="preserve"> PAGEREF _Toc184601257 \h </w:instrText>
           </w:r>
           <w:r>
             <w:rPr>
@@ -1517,7 +1513,7 @@
             <w:rPr>
               <w:noProof/>
             </w:rPr>
-            <w:instrText xml:space="preserve"> PAGEREF _Toc184388528 \h </w:instrText>
+            <w:instrText xml:space="preserve"> PAGEREF _Toc184601258 \h </w:instrText>
           </w:r>
           <w:r>
             <w:rPr>
@@ -1534,7 +1530,7 @@
             <w:rPr>
               <w:noProof/>
             </w:rPr>
-            <w:t>5</w:t>
+            <w:t>6</w:t>
           </w:r>
           <w:r>
             <w:rPr>
@@ -1594,7 +1590,7 @@
             <w:rPr>
               <w:noProof/>
             </w:rPr>
-            <w:instrText xml:space="preserve"> PAGEREF _Toc184388529 \h </w:instrText>
+            <w:instrText xml:space="preserve"> PAGEREF _Toc184601259 \h </w:instrText>
           </w:r>
           <w:r>
             <w:rPr>
@@ -1611,7 +1607,7 @@
             <w:rPr>
               <w:noProof/>
             </w:rPr>
-            <w:t>5</w:t>
+            <w:t>6</w:t>
           </w:r>
           <w:r>
             <w:rPr>
@@ -1671,7 +1667,7 @@
             <w:rPr>
               <w:noProof/>
             </w:rPr>
-            <w:instrText xml:space="preserve"> PAGEREF _Toc184388530 \h </w:instrText>
+            <w:instrText xml:space="preserve"> PAGEREF _Toc184601260 \h </w:instrText>
           </w:r>
           <w:r>
             <w:rPr>
@@ -1688,7 +1684,7 @@
             <w:rPr>
               <w:noProof/>
             </w:rPr>
-            <w:t>5</w:t>
+            <w:t>6</w:t>
           </w:r>
           <w:r>
             <w:rPr>
@@ -1748,7 +1744,7 @@
             <w:rPr>
               <w:noProof/>
             </w:rPr>
-            <w:instrText xml:space="preserve"> PAGEREF _Toc184388531 \h </w:instrText>
+            <w:instrText xml:space="preserve"> PAGEREF _Toc184601261 \h </w:instrText>
           </w:r>
           <w:r>
             <w:rPr>
@@ -1765,7 +1761,7 @@
             <w:rPr>
               <w:noProof/>
             </w:rPr>
-            <w:t>5</w:t>
+            <w:t>6</w:t>
           </w:r>
           <w:r>
             <w:rPr>
@@ -1825,7 +1821,7 @@
             <w:rPr>
               <w:noProof/>
             </w:rPr>
-            <w:instrText xml:space="preserve"> PAGEREF _Toc184388532 \h </w:instrText>
+            <w:instrText xml:space="preserve"> PAGEREF _Toc184601262 \h </w:instrText>
           </w:r>
           <w:r>
             <w:rPr>
@@ -1842,7 +1838,7 @@
             <w:rPr>
               <w:noProof/>
             </w:rPr>
-            <w:t>5</w:t>
+            <w:t>6</w:t>
           </w:r>
           <w:r>
             <w:rPr>
@@ -1902,7 +1898,7 @@
             <w:rPr>
               <w:noProof/>
             </w:rPr>
-            <w:instrText xml:space="preserve"> PAGEREF _Toc184388533 \h </w:instrText>
+            <w:instrText xml:space="preserve"> PAGEREF _Toc184601263 \h </w:instrText>
           </w:r>
           <w:r>
             <w:rPr>
@@ -1919,7 +1915,7 @@
             <w:rPr>
               <w:noProof/>
             </w:rPr>
-            <w:t>5</w:t>
+            <w:t>6</w:t>
           </w:r>
           <w:r>
             <w:rPr>
@@ -1979,7 +1975,7 @@
             <w:rPr>
               <w:noProof/>
             </w:rPr>
-            <w:instrText xml:space="preserve"> PAGEREF _Toc184388534 \h </w:instrText>
+            <w:instrText xml:space="preserve"> PAGEREF _Toc184601264 \h </w:instrText>
           </w:r>
           <w:r>
             <w:rPr>
@@ -1996,7 +1992,7 @@
             <w:rPr>
               <w:noProof/>
             </w:rPr>
-            <w:t>5</w:t>
+            <w:t>6</w:t>
           </w:r>
           <w:r>
             <w:rPr>
@@ -2056,7 +2052,7 @@
             <w:rPr>
               <w:noProof/>
             </w:rPr>
-            <w:instrText xml:space="preserve"> PAGEREF _Toc184388535 \h </w:instrText>
+            <w:instrText xml:space="preserve"> PAGEREF _Toc184601265 \h </w:instrText>
           </w:r>
           <w:r>
             <w:rPr>
@@ -2073,7 +2069,7 @@
             <w:rPr>
               <w:noProof/>
             </w:rPr>
-            <w:t>5</w:t>
+            <w:t>6</w:t>
           </w:r>
           <w:r>
             <w:rPr>
@@ -2133,7 +2129,7 @@
             <w:rPr>
               <w:noProof/>
             </w:rPr>
-            <w:instrText xml:space="preserve"> PAGEREF _Toc184388536 \h </w:instrText>
+            <w:instrText xml:space="preserve"> PAGEREF _Toc184601266 \h </w:instrText>
           </w:r>
           <w:r>
             <w:rPr>
@@ -2150,7 +2146,7 @@
             <w:rPr>
               <w:noProof/>
             </w:rPr>
-            <w:t>5</w:t>
+            <w:t>6</w:t>
           </w:r>
           <w:r>
             <w:rPr>
@@ -2210,7 +2206,7 @@
             <w:rPr>
               <w:noProof/>
             </w:rPr>
-            <w:instrText xml:space="preserve"> PAGEREF _Toc184388537 \h </w:instrText>
+            <w:instrText xml:space="preserve"> PAGEREF _Toc184601267 \h </w:instrText>
           </w:r>
           <w:r>
             <w:rPr>
@@ -2227,7 +2223,7 @@
             <w:rPr>
               <w:noProof/>
             </w:rPr>
-            <w:t>5</w:t>
+            <w:t>6</w:t>
           </w:r>
           <w:r>
             <w:rPr>
@@ -2287,7 +2283,7 @@
             <w:rPr>
               <w:noProof/>
             </w:rPr>
-            <w:instrText xml:space="preserve"> PAGEREF _Toc184388538 \h </w:instrText>
+            <w:instrText xml:space="preserve"> PAGEREF _Toc184601268 \h </w:instrText>
           </w:r>
           <w:r>
             <w:rPr>
@@ -2304,7 +2300,7 @@
             <w:rPr>
               <w:noProof/>
             </w:rPr>
-            <w:t>5</w:t>
+            <w:t>6</w:t>
           </w:r>
           <w:r>
             <w:rPr>
@@ -2364,7 +2360,7 @@
             <w:rPr>
               <w:noProof/>
             </w:rPr>
-            <w:instrText xml:space="preserve"> PAGEREF _Toc184388539 \h </w:instrText>
+            <w:instrText xml:space="preserve"> PAGEREF _Toc184601269 \h </w:instrText>
           </w:r>
           <w:r>
             <w:rPr>
@@ -2381,7 +2377,7 @@
             <w:rPr>
               <w:noProof/>
             </w:rPr>
-            <w:t>5</w:t>
+            <w:t>6</w:t>
           </w:r>
           <w:r>
             <w:rPr>
@@ -2426,7 +2422,7 @@
           <w:numId w:val="6"/>
         </w:numPr>
       </w:pPr>
-      <w:bookmarkStart w:id="1" w:name="_Toc184388523"/>
+      <w:bookmarkStart w:id="1" w:name="_Toc184601253"/>
       <w:r>
         <w:lastRenderedPageBreak/>
         <w:t>Scope</w:t>
@@ -2441,11 +2437,73 @@
           <w:numId w:val="6"/>
         </w:numPr>
       </w:pPr>
-      <w:bookmarkStart w:id="2" w:name="_Toc184388524"/>
+      <w:bookmarkStart w:id="2" w:name="_Toc184601254"/>
       <w:r>
         <w:t>Identification</w:t>
       </w:r>
       <w:bookmarkEnd w:id="2"/>
+    </w:p>
+    <w:p>
+      <w:pPr>
+        <w:pStyle w:val="ListParagraph"/>
+        <w:ind w:left="360"/>
+      </w:pPr>
+      <w:r>
+        <w:t>Tunnel-K</w:t>
+      </w:r>
+      <w:r>
+        <w:t xml:space="preserve"> is an effort by graduate software engineering students at the University of Alabama in Huntsville </w:t>
+      </w:r>
+      <w:r>
+        <w:t xml:space="preserve">enrolled in a two-semester Software Engineering Studio course (CPE656 and CPE658).  The endeavor is </w:t>
+      </w:r>
+      <w:r>
+        <w:t>aimed at building a small-scale wind tunnel and associated software systems</w:t>
+      </w:r>
+      <w:r>
+        <w:t xml:space="preserve"> and </w:t>
+      </w:r>
+      <w:proofErr w:type="gramStart"/>
+      <w:r>
+        <w:t xml:space="preserve">is </w:t>
+      </w:r>
+      <w:r>
+        <w:t>intended to be used</w:t>
+      </w:r>
+      <w:proofErr w:type="gramEnd"/>
+      <w:r>
+        <w:t xml:space="preserve"> by science museums, schools, etc. for educational purposes</w:t>
+      </w:r>
+      <w:r>
+        <w:t xml:space="preserve">.  The work is being done </w:t>
+      </w:r>
+      <w:r>
+        <w:t xml:space="preserve">in association with the Hands-On Science Center </w:t>
+      </w:r>
+      <w:r>
+        <w:t xml:space="preserve">(HOSC) </w:t>
+      </w:r>
+      <w:r>
+        <w:t>in Tullahoma, TN</w:t>
+      </w:r>
+      <w:r>
+        <w:t xml:space="preserve">, and the team will draw upon their professional experience working as </w:t>
+      </w:r>
+      <w:r>
+        <w:t xml:space="preserve">professional </w:t>
+      </w:r>
+      <w:r>
+        <w:t>software</w:t>
+      </w:r>
+      <w:r>
+        <w:t xml:space="preserve"> </w:t>
+      </w:r>
+      <w:r>
+        <w:t>engineers</w:t>
+      </w:r>
+      <w:r>
+        <w:t>.</w:t>
+      </w:r>
     </w:p>
     <w:p>
       <w:pPr>
@@ -2455,11 +2513,31 @@
           <w:numId w:val="6"/>
         </w:numPr>
       </w:pPr>
-      <w:bookmarkStart w:id="3" w:name="_Toc184388525"/>
+      <w:bookmarkStart w:id="3" w:name="_Toc184601255"/>
       <w:r>
         <w:t>System overview</w:t>
       </w:r>
       <w:bookmarkEnd w:id="3"/>
+    </w:p>
+    <w:p>
+      <w:pPr>
+        <w:pStyle w:val="ListParagraph"/>
+        <w:ind w:left="360"/>
+      </w:pPr>
+      <w:r>
+        <w:t xml:space="preserve">The overall Tunnel-K system consists of a wind tunnel structure along with associated computer hardware and software, wiring, sensors, motors, fans, power supplies, etc. used for controlling and monitoring the operation of the tunnel.  Additionally, a two-dimensional flow solver application suite will provide the opportunity for experimentation with various shapes in a virtual wind tunnel environment and graphically displayed </w:t>
+      </w:r>
+      <w:proofErr w:type="spellStart"/>
+      <w:r>
+        <w:t>mach</w:t>
+      </w:r>
+      <w:proofErr w:type="spellEnd"/>
+      <w:r>
+        <w:t xml:space="preserve"> and pressure gradients.  The suite will also provide integration with the physical wind tunnel controls so that simulated conditions and b</w:t>
+      </w:r>
+      <w:r>
+        <w:t>e illustrated in the real world.</w:t>
+      </w:r>
     </w:p>
     <w:p>
       <w:pPr>
@@ -2469,11 +2547,37 @@
           <w:numId w:val="6"/>
         </w:numPr>
       </w:pPr>
-      <w:bookmarkStart w:id="4" w:name="_Toc184388526"/>
+      <w:bookmarkStart w:id="4" w:name="_Toc184601256"/>
       <w:r>
         <w:t>Document overview</w:t>
       </w:r>
       <w:bookmarkEnd w:id="4"/>
+    </w:p>
+    <w:p>
+      <w:pPr>
+        <w:ind w:left="360"/>
+      </w:pPr>
+      <w:r>
+        <w:t>This document addresses system design issues bridging the gap between requirements and implemen</w:t>
+      </w:r>
+      <w:r>
+        <w:t xml:space="preserve">tation.  Elements </w:t>
+      </w:r>
+      <w:r>
+        <w:t xml:space="preserve">in this </w:t>
+      </w:r>
+      <w:r>
+        <w:t>document</w:t>
+      </w:r>
+      <w:r>
+        <w:t xml:space="preserve"> will tie</w:t>
+      </w:r>
+      <w:r>
+        <w:t xml:space="preserve"> individual requirements to their</w:t>
+      </w:r>
+      <w:r>
+        <w:t xml:space="preserve"> respective design issues drawing heavily on the Unified Modeling Language and existing prototypes. </w:t>
+      </w:r>
     </w:p>
     <w:p>
       <w:pPr>
@@ -2483,12 +2587,204 @@
           <w:numId w:val="6"/>
         </w:numPr>
       </w:pPr>
-      <w:bookmarkStart w:id="5" w:name="_Toc184388527"/>
+      <w:bookmarkStart w:id="5" w:name="_Toc184601257"/>
       <w:r>
         <w:t>Referenced documents</w:t>
       </w:r>
       <w:bookmarkEnd w:id="5"/>
     </w:p>
+    <w:p>
+      <w:pPr>
+        <w:pStyle w:val="ListParagraph"/>
+        <w:numPr>
+          <w:ilvl w:val="0"/>
+          <w:numId w:val="7"/>
+        </w:numPr>
+      </w:pPr>
+      <w:r>
+        <w:t>Tunnel-K Statement of Work (SOW)</w:t>
+      </w:r>
+    </w:p>
+    <w:p>
+      <w:pPr>
+        <w:pStyle w:val="ListParagraph"/>
+        <w:numPr>
+          <w:ilvl w:val="0"/>
+          <w:numId w:val="7"/>
+        </w:numPr>
+      </w:pPr>
+      <w:r>
+        <w:t>Tunnel-K Rough Order of Magnitude Estimate (ROM)</w:t>
+      </w:r>
+    </w:p>
+    <w:p>
+      <w:pPr>
+        <w:pStyle w:val="ListParagraph"/>
+        <w:numPr>
+          <w:ilvl w:val="0"/>
+          <w:numId w:val="7"/>
+        </w:numPr>
+      </w:pPr>
+      <w:r>
+        <w:t>Tunnel-K Software Requirements Specification (SRS)</w:t>
+      </w:r>
+    </w:p>
+    <w:p>
+      <w:pPr>
+        <w:pStyle w:val="ListParagraph"/>
+        <w:numPr>
+          <w:ilvl w:val="0"/>
+          <w:numId w:val="7"/>
+        </w:numPr>
+      </w:pPr>
+      <w:r>
+        <w:t xml:space="preserve">Tunnel-K </w:t>
+      </w:r>
+      <w:r>
+        <w:t>Software Development (SD</w:t>
+      </w:r>
+      <w:r>
+        <w:t>P)</w:t>
+      </w:r>
+    </w:p>
+    <w:p>
+      <w:pPr>
+        <w:pStyle w:val="ListParagraph"/>
+        <w:numPr>
+          <w:ilvl w:val="0"/>
+          <w:numId w:val="7"/>
+        </w:numPr>
+      </w:pPr>
+      <w:r>
+        <w:t xml:space="preserve">Tunnel-K Google Code site, </w:t>
+      </w:r>
+      <w:hyperlink r:id="rId10" w:history="1">
+        <w:r>
+          <w:rPr>
+            <w:rStyle w:val="Hyperlink"/>
+          </w:rPr>
+          <w:t>http://code.google.com/p/tunnelk</w:t>
+        </w:r>
+      </w:hyperlink>
+    </w:p>
+    <w:p>
+      <w:pPr>
+        <w:pStyle w:val="ListParagraph"/>
+        <w:numPr>
+          <w:ilvl w:val="0"/>
+          <w:numId w:val="7"/>
+        </w:numPr>
+      </w:pPr>
+      <w:r>
+        <w:t xml:space="preserve">Tunnel-K Google Groups site, </w:t>
+      </w:r>
+      <w:hyperlink r:id="rId11" w:history="1">
+        <w:r>
+          <w:rPr>
+            <w:rStyle w:val="Hyperlink"/>
+          </w:rPr>
+          <w:t>http://groups.google.com/group/tunnelk</w:t>
+        </w:r>
+      </w:hyperlink>
+    </w:p>
+    <w:p>
+      <w:pPr>
+        <w:pStyle w:val="ListParagraph"/>
+        <w:numPr>
+          <w:ilvl w:val="0"/>
+          <w:numId w:val="7"/>
+        </w:numPr>
+      </w:pPr>
+      <w:r>
+        <w:t>Trial-Use Standard for Information Technology Software Life Cycle Processes Software Development Acquirer-Supplier Agreement, J-STD-016-1995</w:t>
+      </w:r>
+    </w:p>
+    <w:p>
+      <w:pPr>
+        <w:pStyle w:val="ListParagraph"/>
+        <w:numPr>
+          <w:ilvl w:val="0"/>
+          <w:numId w:val="7"/>
+        </w:numPr>
+      </w:pPr>
+      <w:r>
+        <w:t xml:space="preserve">UAH CPE656 Fall 2011 Course Syllabus, Dr. Jeffry </w:t>
+      </w:r>
+      <w:proofErr w:type="spellStart"/>
+      <w:r>
+        <w:t>Kulick</w:t>
+      </w:r>
+      <w:proofErr w:type="spellEnd"/>
+    </w:p>
+    <w:p>
+      <w:pPr>
+        <w:pStyle w:val="ListParagraph"/>
+        <w:numPr>
+          <w:ilvl w:val="0"/>
+          <w:numId w:val="7"/>
+        </w:numPr>
+      </w:pPr>
+      <w:r>
+        <w:t xml:space="preserve">Code Conventions for the Java Programming Language, </w:t>
+      </w:r>
+      <w:hyperlink r:id="rId12" w:history="1">
+        <w:r>
+          <w:rPr>
+            <w:rStyle w:val="Hyperlink"/>
+          </w:rPr>
+          <w:t>http://www.oracle.com/technetwork/java/codeconvtoc-136057.html</w:t>
+        </w:r>
+      </w:hyperlink>
+    </w:p>
+    <w:p>
+      <w:pPr>
+        <w:pStyle w:val="ListParagraph"/>
+        <w:numPr>
+          <w:ilvl w:val="0"/>
+          <w:numId w:val="7"/>
+        </w:numPr>
+      </w:pPr>
+      <w:r>
+        <w:t xml:space="preserve">Code Style Guidelines for Contributors, (Google Android Style Guide) </w:t>
+      </w:r>
+      <w:hyperlink r:id="rId13" w:history="1">
+        <w:r>
+          <w:rPr>
+            <w:rStyle w:val="Hyperlink"/>
+          </w:rPr>
+          <w:t>http://source.android.com/source/code-style.html</w:t>
+        </w:r>
+      </w:hyperlink>
+    </w:p>
+    <w:p>
+      <w:pPr>
+        <w:pStyle w:val="ListParagraph"/>
+        <w:numPr>
+          <w:ilvl w:val="0"/>
+          <w:numId w:val="7"/>
+        </w:numPr>
+      </w:pPr>
+      <w:r>
+        <w:t xml:space="preserve">Writing a Library for </w:t>
+      </w:r>
+      <w:proofErr w:type="spellStart"/>
+      <w:r>
+        <w:t>Arduino</w:t>
+      </w:r>
+      <w:proofErr w:type="spellEnd"/>
+      <w:r>
+        <w:t xml:space="preserve">, </w:t>
+      </w:r>
+      <w:hyperlink r:id="rId14" w:history="1">
+        <w:r>
+          <w:rPr>
+            <w:rStyle w:val="Hyperlink"/>
+          </w:rPr>
+          <w:t>http://arduino.cc/en/Hacking/LibraryTutorial</w:t>
+        </w:r>
+      </w:hyperlink>
+    </w:p>
+    <w:p/>
     <w:p>
       <w:pPr>
         <w:pStyle w:val="Heading3"/>
@@ -2497,12 +2793,10 @@
           <w:numId w:val="6"/>
         </w:numPr>
       </w:pPr>
-      <w:bookmarkStart w:id="6" w:name="_Toc184388528"/>
-      <w:r>
-        <w:t>Sy</w:t>
-      </w:r>
-      <w:r>
-        <w:t>stem item-wide design decisions</w:t>
+      <w:bookmarkStart w:id="6" w:name="_Toc184601258"/>
+      <w:r>
+        <w:lastRenderedPageBreak/>
+        <w:t>System item-wide design decisions</w:t>
       </w:r>
       <w:bookmarkEnd w:id="6"/>
     </w:p>
@@ -2514,7 +2808,7 @@
           <w:numId w:val="6"/>
         </w:numPr>
       </w:pPr>
-      <w:bookmarkStart w:id="7" w:name="_Toc184388529"/>
+      <w:bookmarkStart w:id="7" w:name="_Toc184601259"/>
       <w:r>
         <w:t>Software item architectural design</w:t>
       </w:r>
@@ -2528,7 +2822,7 @@
           <w:numId w:val="6"/>
         </w:numPr>
       </w:pPr>
-      <w:bookmarkStart w:id="8" w:name="_Toc184388530"/>
+      <w:bookmarkStart w:id="8" w:name="_Toc184601260"/>
       <w:r>
         <w:t>Software item components</w:t>
       </w:r>
@@ -2542,7 +2836,7 @@
           <w:numId w:val="6"/>
         </w:numPr>
       </w:pPr>
-      <w:bookmarkStart w:id="9" w:name="_Toc184388531"/>
+      <w:bookmarkStart w:id="9" w:name="_Toc184601261"/>
       <w:r>
         <w:t>Concept of execution</w:t>
       </w:r>
@@ -2556,7 +2850,7 @@
           <w:numId w:val="6"/>
         </w:numPr>
       </w:pPr>
-      <w:bookmarkStart w:id="10" w:name="_Toc184388532"/>
+      <w:bookmarkStart w:id="10" w:name="_Toc184601262"/>
       <w:r>
         <w:t>Interface design</w:t>
       </w:r>
@@ -2570,7 +2864,7 @@
           <w:numId w:val="6"/>
         </w:numPr>
       </w:pPr>
-      <w:bookmarkStart w:id="11" w:name="_Toc184388533"/>
+      <w:bookmarkStart w:id="11" w:name="_Toc184601263"/>
       <w:r>
         <w:t>Interface identification and diagrams</w:t>
       </w:r>
@@ -2584,12 +2878,9 @@
           <w:numId w:val="6"/>
         </w:numPr>
       </w:pPr>
-      <w:bookmarkStart w:id="12" w:name="_Toc184388534"/>
-      <w:r>
-        <w:t>(Project-</w:t>
-      </w:r>
-      <w:r>
-        <w:t>unique identifier of interface)</w:t>
+      <w:bookmarkStart w:id="12" w:name="_Toc184601264"/>
+      <w:r>
+        <w:t>(Project-unique identifier of interface)</w:t>
       </w:r>
       <w:bookmarkEnd w:id="12"/>
     </w:p>
@@ -2601,7 +2892,7 @@
           <w:numId w:val="6"/>
         </w:numPr>
       </w:pPr>
-      <w:bookmarkStart w:id="13" w:name="_Toc184388535"/>
+      <w:bookmarkStart w:id="13" w:name="_Toc184601265"/>
       <w:r>
         <w:t>Software item detailed design</w:t>
       </w:r>
@@ -2615,12 +2906,9 @@
           <w:numId w:val="6"/>
         </w:numPr>
       </w:pPr>
-      <w:bookmarkStart w:id="14" w:name="_Toc184388536"/>
-      <w:r>
-        <w:t>(Project-unique identifier of a software unit, or designato</w:t>
-      </w:r>
-      <w:r>
-        <w:t>r of a group of software units)</w:t>
+      <w:bookmarkStart w:id="14" w:name="_Toc184601266"/>
+      <w:r>
+        <w:t>(Project-unique identifier of a software unit, or designator of a group of software units)</w:t>
       </w:r>
       <w:bookmarkEnd w:id="14"/>
     </w:p>
@@ -2632,7 +2920,7 @@
           <w:numId w:val="6"/>
         </w:numPr>
       </w:pPr>
-      <w:bookmarkStart w:id="15" w:name="_Toc184388537"/>
+      <w:bookmarkStart w:id="15" w:name="_Toc184601267"/>
       <w:r>
         <w:t>Requirements traceability</w:t>
       </w:r>
@@ -2646,7 +2934,7 @@
           <w:numId w:val="6"/>
         </w:numPr>
       </w:pPr>
-      <w:bookmarkStart w:id="16" w:name="_Toc184388538"/>
+      <w:bookmarkStart w:id="16" w:name="_Toc184601268"/>
       <w:r>
         <w:t>Notes</w:t>
       </w:r>
@@ -2660,14 +2948,14 @@
           <w:numId w:val="6"/>
         </w:numPr>
       </w:pPr>
-      <w:bookmarkStart w:id="17" w:name="_Toc184388539"/>
+      <w:bookmarkStart w:id="17" w:name="_Toc184601269"/>
       <w:r>
         <w:t>Annexes</w:t>
       </w:r>
       <w:bookmarkEnd w:id="17"/>
     </w:p>
     <w:sectPr>
-      <w:footerReference w:type="default" r:id="rId10"/>
+      <w:footerReference w:type="default" r:id="rId15"/>
       <w:pgSz w:w="12240" w:h="15840"/>
       <w:pgMar w:top="1440" w:right="1440" w:bottom="1440" w:left="1440" w:header="720" w:footer="720" w:gutter="0"/>
       <w:cols w:space="720"/>
@@ -2713,7 +3001,6 @@
         <w:docPartUnique/>
       </w:docPartObj>
     </w:sdtPr>
-    <w:sdtEndPr/>
     <w:sdtContent>
       <w:p>
         <w:pPr>
@@ -2733,7 +3020,7 @@
           <w:rPr>
             <w:noProof/>
           </w:rPr>
-          <w:t>2</w:t>
+          <w:t>6</w:t>
         </w:r>
         <w:r>
           <w:rPr>
@@ -2780,6 +3067,119 @@
 <file path=word/numbering.xml><?xml version="1.0" encoding="utf-8"?>
 <w:numbering xmlns:wpc="http://schemas.microsoft.com/office/word/2010/wordprocessingCanvas" xmlns:mo="http://schemas.microsoft.com/office/mac/office/2008/main" xmlns:mc="http://schemas.openxmlformats.org/markup-compatibility/2006" xmlns:mv="urn:schemas-microsoft-com:mac:vml" xmlns:o="urn:schemas-microsoft-com:office:office" xmlns:r="http://schemas.openxmlformats.org/officeDocument/2006/relationships" xmlns:m="http://schemas.openxmlformats.org/officeDocument/2006/math" xmlns:v="urn:schemas-microsoft-com:vml" xmlns:wp14="http://schemas.microsoft.com/office/word/2010/wordprocessingDrawing" xmlns:wp="http://schemas.openxmlformats.org/drawingml/2006/wordprocessingDrawing" xmlns:w10="urn:schemas-microsoft-com:office:word" xmlns:w="http://schemas.openxmlformats.org/wordprocessingml/2006/main" xmlns:w14="http://schemas.microsoft.com/office/word/2010/wordml" xmlns:wpg="http://schemas.microsoft.com/office/word/2010/wordprocessingGroup" xmlns:wpi="http://schemas.microsoft.com/office/word/2010/wordprocessingInk" xmlns:wne="http://schemas.microsoft.com/office/word/2006/wordml" xmlns:wps="http://schemas.microsoft.com/office/word/2010/wordprocessingShape" mc:Ignorable="w14 wp14">
   <w:abstractNum w:abstractNumId="0">
+    <w:nsid w:val="1CE53B1C"/>
+    <w:multiLevelType w:val="hybridMultilevel"/>
+    <w:tmpl w:val="DF2C52F2"/>
+    <w:lvl w:ilvl="0" w:tplc="04090001">
+      <w:start w:val="1"/>
+      <w:numFmt w:val="bullet"/>
+      <w:lvlText w:val=""/>
+      <w:lvlJc w:val="left"/>
+      <w:pPr>
+        <w:ind w:left="720" w:hanging="360"/>
+      </w:pPr>
+      <w:rPr>
+        <w:rFonts w:ascii="Symbol" w:hAnsi="Symbol" w:hint="default"/>
+      </w:rPr>
+    </w:lvl>
+    <w:lvl w:ilvl="1" w:tplc="04090003" w:tentative="1">
+      <w:start w:val="1"/>
+      <w:numFmt w:val="bullet"/>
+      <w:lvlText w:val="o"/>
+      <w:lvlJc w:val="left"/>
+      <w:pPr>
+        <w:ind w:left="1440" w:hanging="360"/>
+      </w:pPr>
+      <w:rPr>
+        <w:rFonts w:ascii="Courier New" w:hAnsi="Courier New" w:hint="default"/>
+      </w:rPr>
+    </w:lvl>
+    <w:lvl w:ilvl="2" w:tplc="04090005" w:tentative="1">
+      <w:start w:val="1"/>
+      <w:numFmt w:val="bullet"/>
+      <w:lvlText w:val=""/>
+      <w:lvlJc w:val="left"/>
+      <w:pPr>
+        <w:ind w:left="2160" w:hanging="360"/>
+      </w:pPr>
+      <w:rPr>
+        <w:rFonts w:ascii="Wingdings" w:hAnsi="Wingdings" w:hint="default"/>
+      </w:rPr>
+    </w:lvl>
+    <w:lvl w:ilvl="3" w:tplc="04090001" w:tentative="1">
+      <w:start w:val="1"/>
+      <w:numFmt w:val="bullet"/>
+      <w:lvlText w:val=""/>
+      <w:lvlJc w:val="left"/>
+      <w:pPr>
+        <w:ind w:left="2880" w:hanging="360"/>
+      </w:pPr>
+      <w:rPr>
+        <w:rFonts w:ascii="Symbol" w:hAnsi="Symbol" w:hint="default"/>
+      </w:rPr>
+    </w:lvl>
+    <w:lvl w:ilvl="4" w:tplc="04090003" w:tentative="1">
+      <w:start w:val="1"/>
+      <w:numFmt w:val="bullet"/>
+      <w:lvlText w:val="o"/>
+      <w:lvlJc w:val="left"/>
+      <w:pPr>
+        <w:ind w:left="3600" w:hanging="360"/>
+      </w:pPr>
+      <w:rPr>
+        <w:rFonts w:ascii="Courier New" w:hAnsi="Courier New" w:hint="default"/>
+      </w:rPr>
+    </w:lvl>
+    <w:lvl w:ilvl="5" w:tplc="04090005" w:tentative="1">
+      <w:start w:val="1"/>
+      <w:numFmt w:val="bullet"/>
+      <w:lvlText w:val=""/>
+      <w:lvlJc w:val="left"/>
+      <w:pPr>
+        <w:ind w:left="4320" w:hanging="360"/>
+      </w:pPr>
+      <w:rPr>
+        <w:rFonts w:ascii="Wingdings" w:hAnsi="Wingdings" w:hint="default"/>
+      </w:rPr>
+    </w:lvl>
+    <w:lvl w:ilvl="6" w:tplc="04090001" w:tentative="1">
+      <w:start w:val="1"/>
+      <w:numFmt w:val="bullet"/>
+      <w:lvlText w:val=""/>
+      <w:lvlJc w:val="left"/>
+      <w:pPr>
+        <w:ind w:left="5040" w:hanging="360"/>
+      </w:pPr>
+      <w:rPr>
+        <w:rFonts w:ascii="Symbol" w:hAnsi="Symbol" w:hint="default"/>
+      </w:rPr>
+    </w:lvl>
+    <w:lvl w:ilvl="7" w:tplc="04090003" w:tentative="1">
+      <w:start w:val="1"/>
+      <w:numFmt w:val="bullet"/>
+      <w:lvlText w:val="o"/>
+      <w:lvlJc w:val="left"/>
+      <w:pPr>
+        <w:ind w:left="5760" w:hanging="360"/>
+      </w:pPr>
+      <w:rPr>
+        <w:rFonts w:ascii="Courier New" w:hAnsi="Courier New" w:hint="default"/>
+      </w:rPr>
+    </w:lvl>
+    <w:lvl w:ilvl="8" w:tplc="04090005" w:tentative="1">
+      <w:start w:val="1"/>
+      <w:numFmt w:val="bullet"/>
+      <w:lvlText w:val=""/>
+      <w:lvlJc w:val="left"/>
+      <w:pPr>
+        <w:ind w:left="6480" w:hanging="360"/>
+      </w:pPr>
+      <w:rPr>
+        <w:rFonts w:ascii="Wingdings" w:hAnsi="Wingdings" w:hint="default"/>
+      </w:rPr>
+    </w:lvl>
+  </w:abstractNum>
+  <w:abstractNum w:abstractNumId="1">
     <w:nsid w:val="409A1787"/>
     <w:multiLevelType w:val="multilevel"/>
     <w:tmpl w:val="B35AF226"/>
@@ -2892,7 +3292,7 @@
       </w:rPr>
     </w:lvl>
   </w:abstractNum>
-  <w:abstractNum w:abstractNumId="1">
+  <w:abstractNum w:abstractNumId="2">
     <w:nsid w:val="41731FB7"/>
     <w:multiLevelType w:val="hybridMultilevel"/>
     <w:tmpl w:val="C84C86FA"/>
@@ -3005,7 +3405,7 @@
       </w:rPr>
     </w:lvl>
   </w:abstractNum>
-  <w:abstractNum w:abstractNumId="2">
+  <w:abstractNum w:abstractNumId="3">
     <w:nsid w:val="53936929"/>
     <w:multiLevelType w:val="multilevel"/>
     <w:tmpl w:val="0409001F"/>
@@ -3091,7 +3491,7 @@
       </w:pPr>
     </w:lvl>
   </w:abstractNum>
-  <w:abstractNum w:abstractNumId="3">
+  <w:abstractNum w:abstractNumId="4">
     <w:nsid w:val="54DE0E19"/>
     <w:multiLevelType w:val="multilevel"/>
     <w:tmpl w:val="0409001F"/>
@@ -3177,7 +3577,7 @@
       </w:pPr>
     </w:lvl>
   </w:abstractNum>
-  <w:abstractNum w:abstractNumId="4">
+  <w:abstractNum w:abstractNumId="5">
     <w:nsid w:val="64A15322"/>
     <w:multiLevelType w:val="hybridMultilevel"/>
     <w:tmpl w:val="0ED0AE84"/>
@@ -3263,7 +3663,7 @@
       </w:pPr>
     </w:lvl>
   </w:abstractNum>
-  <w:abstractNum w:abstractNumId="5">
+  <w:abstractNum w:abstractNumId="6">
     <w:nsid w:val="78E37AEF"/>
     <w:multiLevelType w:val="hybridMultilevel"/>
     <w:tmpl w:val="27BCB404"/>
@@ -3356,22 +3756,25 @@
     </w:lvl>
   </w:abstractNum>
   <w:num w:numId="1">
+    <w:abstractNumId w:val="5"/>
+  </w:num>
+  <w:num w:numId="2">
+    <w:abstractNumId w:val="2"/>
+  </w:num>
+  <w:num w:numId="3">
+    <w:abstractNumId w:val="3"/>
+  </w:num>
+  <w:num w:numId="4">
+    <w:abstractNumId w:val="6"/>
+  </w:num>
+  <w:num w:numId="5">
+    <w:abstractNumId w:val="1"/>
+  </w:num>
+  <w:num w:numId="6">
     <w:abstractNumId w:val="4"/>
   </w:num>
-  <w:num w:numId="2">
-    <w:abstractNumId w:val="1"/>
-  </w:num>
-  <w:num w:numId="3">
-    <w:abstractNumId w:val="2"/>
-  </w:num>
-  <w:num w:numId="4">
-    <w:abstractNumId w:val="5"/>
-  </w:num>
-  <w:num w:numId="5">
+  <w:num w:numId="7">
     <w:abstractNumId w:val="0"/>
-  </w:num>
-  <w:num w:numId="6">
-    <w:abstractNumId w:val="3"/>
   </w:num>
 </w:numbering>
 </file>
@@ -4580,538 +4983,6 @@
     </w:rPr>
   </w:style>
 </w:styles>
-</file>
-
-<file path=word/glossary/document.xml><?xml version="1.0" encoding="utf-8"?>
-<w:glossaryDocument xmlns:wpc="http://schemas.microsoft.com/office/word/2010/wordprocessingCanvas" xmlns:mo="http://schemas.microsoft.com/office/mac/office/2008/main" xmlns:mc="http://schemas.openxmlformats.org/markup-compatibility/2006" xmlns:mv="urn:schemas-microsoft-com:mac:vml" xmlns:o="urn:schemas-microsoft-com:office:office" xmlns:r="http://schemas.openxmlformats.org/officeDocument/2006/relationships" xmlns:m="http://schemas.openxmlformats.org/officeDocument/2006/math" xmlns:v="urn:schemas-microsoft-com:vml" xmlns:wp14="http://schemas.microsoft.com/office/word/2010/wordprocessingDrawing" xmlns:wp="http://schemas.openxmlformats.org/drawingml/2006/wordprocessingDrawing" xmlns:w10="urn:schemas-microsoft-com:office:word" xmlns:w="http://schemas.openxmlformats.org/wordprocessingml/2006/main" xmlns:w14="http://schemas.microsoft.com/office/word/2010/wordml" xmlns:wpg="http://schemas.microsoft.com/office/word/2010/wordprocessingGroup" xmlns:wpi="http://schemas.microsoft.com/office/word/2010/wordprocessingInk" xmlns:wne="http://schemas.microsoft.com/office/word/2006/wordml" xmlns:wps="http://schemas.microsoft.com/office/word/2010/wordprocessingShape" mc:Ignorable="w14 wp14"/>
-</file>
-
-<file path=word/glossary/fontTable.xml><?xml version="1.0" encoding="utf-8"?>
-<w:fonts xmlns:mc="http://schemas.openxmlformats.org/markup-compatibility/2006" xmlns:r="http://schemas.openxmlformats.org/officeDocument/2006/relationships" xmlns:w="http://schemas.openxmlformats.org/wordprocessingml/2006/main" xmlns:w14="http://schemas.microsoft.com/office/word/2010/wordml" mc:Ignorable="w14">
-  <w:font w:name="Times New Roman">
-    <w:panose1 w:val="02020603050405020304"/>
-    <w:charset w:val="00"/>
-    <w:family w:val="auto"/>
-    <w:pitch w:val="variable"/>
-    <w:sig w:usb0="E0002AFF" w:usb1="C0007841" w:usb2="00000009" w:usb3="00000000" w:csb0="000001FF" w:csb1="00000000"/>
-  </w:font>
-  <w:font w:name="Symbol">
-    <w:panose1 w:val="00000000000000000000"/>
-    <w:charset w:val="02"/>
-    <w:family w:val="auto"/>
-    <w:pitch w:val="variable"/>
-    <w:sig w:usb0="00000000" w:usb1="10000000" w:usb2="00000000" w:usb3="00000000" w:csb0="80000000" w:csb1="00000000"/>
-  </w:font>
-  <w:font w:name="Courier New">
-    <w:panose1 w:val="02070309020205020404"/>
-    <w:charset w:val="00"/>
-    <w:family w:val="auto"/>
-    <w:pitch w:val="variable"/>
-    <w:sig w:usb0="E0002AFF" w:usb1="C0007843" w:usb2="00000009" w:usb3="00000000" w:csb0="000001FF" w:csb1="00000000"/>
-  </w:font>
-  <w:font w:name="Wingdings">
-    <w:panose1 w:val="05000000000000000000"/>
-    <w:charset w:val="02"/>
-    <w:family w:val="auto"/>
-    <w:pitch w:val="variable"/>
-    <w:sig w:usb0="00000000" w:usb1="10000000" w:usb2="00000000" w:usb3="00000000" w:csb0="80000000" w:csb1="00000000"/>
-  </w:font>
-  <w:font w:name="Calibri">
-    <w:panose1 w:val="020F0502020204030204"/>
-    <w:charset w:val="00"/>
-    <w:family w:val="auto"/>
-    <w:pitch w:val="variable"/>
-    <w:sig w:usb0="E10002FF" w:usb1="4000ACFF" w:usb2="00000009" w:usb3="00000000" w:csb0="0000019F" w:csb1="00000000"/>
-  </w:font>
-  <w:font w:name="Cambria">
-    <w:panose1 w:val="02040503050406030204"/>
-    <w:charset w:val="00"/>
-    <w:family w:val="auto"/>
-    <w:pitch w:val="variable"/>
-    <w:sig w:usb0="E00002FF" w:usb1="400004FF" w:usb2="00000000" w:usb3="00000000" w:csb0="0000019F" w:csb1="00000000"/>
-  </w:font>
-  <w:font w:name="ＭＳ ゴシック">
-    <w:charset w:val="4E"/>
-    <w:family w:val="auto"/>
-    <w:pitch w:val="variable"/>
-    <w:sig w:usb0="E00002FF" w:usb1="6AC7FDFB" w:usb2="00000012" w:usb3="00000000" w:csb0="0002009F" w:csb1="00000000"/>
-  </w:font>
-  <w:font w:name="ＭＳ 明朝">
-    <w:charset w:val="4E"/>
-    <w:family w:val="auto"/>
-    <w:pitch w:val="variable"/>
-    <w:sig w:usb0="E00002FF" w:usb1="6AC7FDFB" w:usb2="00000012" w:usb3="00000000" w:csb0="0002009F" w:csb1="00000000"/>
-  </w:font>
-  <w:font w:name="Tahoma">
-    <w:panose1 w:val="020B0604030504040204"/>
-    <w:charset w:val="00"/>
-    <w:family w:val="auto"/>
-    <w:pitch w:val="variable"/>
-    <w:sig w:usb0="00000003" w:usb1="00000000" w:usb2="00000000" w:usb3="00000000" w:csb0="00000001" w:csb1="00000000"/>
-  </w:font>
-  <w:font w:name="DejaVu Sans">
-    <w:altName w:val="MS Mincho"/>
-    <w:charset w:val="80"/>
-    <w:family w:val="auto"/>
-    <w:pitch w:val="variable"/>
-  </w:font>
-  <w:font w:name="font41">
-    <w:charset w:val="80"/>
-    <w:family w:val="auto"/>
-    <w:pitch w:val="variable"/>
-  </w:font>
-  <w:font w:name="Arial">
-    <w:panose1 w:val="020B0604020202020204"/>
-    <w:charset w:val="00"/>
-    <w:family w:val="auto"/>
-    <w:pitch w:val="variable"/>
-    <w:sig w:usb0="E0002AFF" w:usb1="C0007843" w:usb2="00000009" w:usb3="00000000" w:csb0="000001FF" w:csb1="00000000"/>
-  </w:font>
-</w:fonts>
-</file>
-
-<file path=word/glossary/settings.xml><?xml version="1.0" encoding="utf-8"?>
-<w:settings xmlns:mc="http://schemas.openxmlformats.org/markup-compatibility/2006" xmlns:o="urn:schemas-microsoft-com:office:office" xmlns:r="http://schemas.openxmlformats.org/officeDocument/2006/relationships" xmlns:m="http://schemas.openxmlformats.org/officeDocument/2006/math" xmlns:v="urn:schemas-microsoft-com:vml" xmlns:w10="urn:schemas-microsoft-com:office:word" xmlns:w="http://schemas.openxmlformats.org/wordprocessingml/2006/main" xmlns:w14="http://schemas.microsoft.com/office/word/2010/wordml" xmlns:sl="http://schemas.openxmlformats.org/schemaLibrary/2006/main" mc:Ignorable="w14">
-  <w:view w:val="normal"/>
-  <w:defaultTabStop w:val="720"/>
-  <w:characterSpacingControl w:val="doNotCompress"/>
-  <w:compat>
-    <w:useFELayout/>
-    <w:compatSetting w:name="compatibilityMode" w:uri="http://schemas.microsoft.com/office/word" w:val="12"/>
-  </w:compat>
-  <w:rsids>
-    <w:rsidRoot w:val="00E81A99"/>
-    <w:rsid w:val="00522028"/>
-    <w:rsid w:val="009D6ED4"/>
-    <w:rsid w:val="00E81A99"/>
-  </w:rsids>
-  <m:mathPr>
-    <m:mathFont m:val="Cambria Math"/>
-    <m:brkBin m:val="before"/>
-    <m:brkBinSub m:val="--"/>
-    <m:smallFrac m:val="0"/>
-    <m:dispDef/>
-    <m:lMargin m:val="0"/>
-    <m:rMargin m:val="0"/>
-    <m:defJc m:val="centerGroup"/>
-    <m:wrapIndent m:val="1440"/>
-    <m:intLim m:val="subSup"/>
-    <m:naryLim m:val="undOvr"/>
-  </m:mathPr>
-  <w:themeFontLang w:val="en-US" w:eastAsia="ja-JP"/>
-  <w:clrSchemeMapping w:bg1="light1" w:t1="dark1" w:bg2="light2" w:t2="dark2" w:accent1="accent1" w:accent2="accent2" w:accent3="accent3" w:accent4="accent4" w:accent5="accent5" w:accent6="accent6" w:hyperlink="hyperlink" w:followedHyperlink="followedHyperlink"/>
-  <w:doNotAutoCompressPictures/>
-  <w:decimalSymbol w:val="."/>
-  <w:listSeparator w:val=","/>
-</w:settings>
-</file>
-
-<file path=word/glossary/styles.xml><?xml version="1.0" encoding="utf-8"?>
-<w:styles xmlns:mc="http://schemas.openxmlformats.org/markup-compatibility/2006" xmlns:r="http://schemas.openxmlformats.org/officeDocument/2006/relationships" xmlns:w="http://schemas.openxmlformats.org/wordprocessingml/2006/main" xmlns:w14="http://schemas.microsoft.com/office/word/2010/wordml" mc:Ignorable="w14">
-  <w:docDefaults>
-    <w:rPrDefault>
-      <w:rPr>
-        <w:rFonts w:asciiTheme="minorHAnsi" w:eastAsiaTheme="minorEastAsia" w:hAnsiTheme="minorHAnsi" w:cstheme="minorBidi"/>
-        <w:sz w:val="22"/>
-        <w:szCs w:val="22"/>
-        <w:lang w:val="en-US" w:eastAsia="en-US" w:bidi="ar-SA"/>
-      </w:rPr>
-    </w:rPrDefault>
-    <w:pPrDefault>
-      <w:pPr>
-        <w:spacing w:after="200" w:line="276" w:lineRule="auto"/>
-      </w:pPr>
-    </w:pPrDefault>
-  </w:docDefaults>
-  <w:latentStyles w:defLockedState="0" w:defUIPriority="99" w:defSemiHidden="1" w:defUnhideWhenUsed="1" w:defQFormat="0" w:count="276">
-    <w:lsdException w:name="Normal" w:semiHidden="0" w:uiPriority="0" w:unhideWhenUsed="0" w:qFormat="1"/>
-    <w:lsdException w:name="heading 1" w:semiHidden="0" w:uiPriority="9" w:unhideWhenUsed="0" w:qFormat="1"/>
-    <w:lsdException w:name="heading 2" w:uiPriority="9" w:qFormat="1"/>
-    <w:lsdException w:name="heading 3" w:uiPriority="9" w:qFormat="1"/>
-    <w:lsdException w:name="heading 4" w:uiPriority="9" w:qFormat="1"/>
-    <w:lsdException w:name="heading 5" w:uiPriority="9" w:qFormat="1"/>
-    <w:lsdException w:name="heading 6" w:uiPriority="9" w:qFormat="1"/>
-    <w:lsdException w:name="heading 7" w:uiPriority="9" w:qFormat="1"/>
-    <w:lsdException w:name="heading 8" w:uiPriority="9" w:qFormat="1"/>
-    <w:lsdException w:name="heading 9" w:uiPriority="9" w:qFormat="1"/>
-    <w:lsdException w:name="toc 1" w:uiPriority="39"/>
-    <w:lsdException w:name="toc 2" w:uiPriority="39"/>
-    <w:lsdException w:name="toc 3" w:uiPriority="39"/>
-    <w:lsdException w:name="toc 4" w:uiPriority="39"/>
-    <w:lsdException w:name="toc 5" w:uiPriority="39"/>
-    <w:lsdException w:name="toc 6" w:uiPriority="39"/>
-    <w:lsdException w:name="toc 7" w:uiPriority="39"/>
-    <w:lsdException w:name="toc 8" w:uiPriority="39"/>
-    <w:lsdException w:name="toc 9" w:uiPriority="39"/>
-    <w:lsdException w:name="caption" w:uiPriority="35" w:qFormat="1"/>
-    <w:lsdException w:name="Title" w:semiHidden="0" w:uiPriority="10" w:unhideWhenUsed="0" w:qFormat="1"/>
-    <w:lsdException w:name="Default Paragraph Font" w:uiPriority="1"/>
-    <w:lsdException w:name="Subtitle" w:semiHidden="0" w:uiPriority="11" w:unhideWhenUsed="0" w:qFormat="1"/>
-    <w:lsdException w:name="Strong" w:semiHidden="0" w:uiPriority="22" w:unhideWhenUsed="0" w:qFormat="1"/>
-    <w:lsdException w:name="Emphasis" w:semiHidden="0" w:uiPriority="20" w:unhideWhenUsed="0" w:qFormat="1"/>
-    <w:lsdException w:name="Table Grid" w:semiHidden="0" w:uiPriority="59" w:unhideWhenUsed="0"/>
-    <w:lsdException w:name="Placeholder Text" w:unhideWhenUsed="0"/>
-    <w:lsdException w:name="No Spacing" w:semiHidden="0" w:uiPriority="1" w:unhideWhenUsed="0" w:qFormat="1"/>
-    <w:lsdException w:name="Light Shading" w:semiHidden="0" w:uiPriority="60" w:unhideWhenUsed="0"/>
-    <w:lsdException w:name="Light List" w:semiHidden="0" w:uiPriority="61" w:unhideWhenUsed="0"/>
-    <w:lsdException w:name="Light Grid" w:semiHidden="0" w:uiPriority="62" w:unhideWhenUsed="0"/>
-    <w:lsdException w:name="Medium Shading 1" w:semiHidden="0" w:uiPriority="63" w:unhideWhenUsed="0"/>
-    <w:lsdException w:name="Medium Shading 2" w:semiHidden="0" w:uiPriority="64" w:unhideWhenUsed="0"/>
-    <w:lsdException w:name="Medium List 1" w:semiHidden="0" w:uiPriority="65" w:unhideWhenUsed="0"/>
-    <w:lsdException w:name="Medium List 2" w:semiHidden="0" w:uiPriority="66" w:unhideWhenUsed="0"/>
-    <w:lsdException w:name="Medium Grid 1" w:semiHidden="0" w:uiPriority="67" w:unhideWhenUsed="0"/>
-    <w:lsdException w:name="Medium Grid 2" w:semiHidden="0" w:uiPriority="68" w:unhideWhenUsed="0"/>
-    <w:lsdException w:name="Medium Grid 3" w:semiHidden="0" w:uiPriority="69" w:unhideWhenUsed="0"/>
-    <w:lsdException w:name="Dark List" w:semiHidden="0" w:uiPriority="70" w:unhideWhenUsed="0"/>
-    <w:lsdException w:name="Colorful Shading" w:semiHidden="0" w:uiPriority="71" w:unhideWhenUsed="0"/>
-    <w:lsdException w:name="Colorful List" w:semiHidden="0" w:uiPriority="72" w:unhideWhenUsed="0"/>
-    <w:lsdException w:name="Colorful Grid" w:semiHidden="0" w:uiPriority="73" w:unhideWhenUsed="0"/>
-    <w:lsdException w:name="Light Shading Accent 1" w:semiHidden="0" w:uiPriority="60" w:unhideWhenUsed="0"/>
-    <w:lsdException w:name="Light List Accent 1" w:semiHidden="0" w:uiPriority="61" w:unhideWhenUsed="0"/>
-    <w:lsdException w:name="Light Grid Accent 1" w:semiHidden="0" w:uiPriority="62" w:unhideWhenUsed="0"/>
-    <w:lsdException w:name="Medium Shading 1 Accent 1" w:semiHidden="0" w:uiPriority="63" w:unhideWhenUsed="0"/>
-    <w:lsdException w:name="Medium Shading 2 Accent 1" w:semiHidden="0" w:uiPriority="64" w:unhideWhenUsed="0"/>
-    <w:lsdException w:name="Medium List 1 Accent 1" w:semiHidden="0" w:uiPriority="65" w:unhideWhenUsed="0"/>
-    <w:lsdException w:name="Revision" w:unhideWhenUsed="0"/>
-    <w:lsdException w:name="List Paragraph" w:semiHidden="0" w:uiPriority="34" w:unhideWhenUsed="0" w:qFormat="1"/>
-    <w:lsdException w:name="Quote" w:semiHidden="0" w:uiPriority="29" w:unhideWhenUsed="0" w:qFormat="1"/>
-    <w:lsdException w:name="Intense Quote" w:semiHidden="0" w:uiPriority="30" w:unhideWhenUsed="0" w:qFormat="1"/>
-    <w:lsdException w:name="Medium List 2 Accent 1" w:semiHidden="0" w:uiPriority="66" w:unhideWhenUsed="0"/>
-    <w:lsdException w:name="Medium Grid 1 Accent 1" w:semiHidden="0" w:uiPriority="67" w:unhideWhenUsed="0"/>
-    <w:lsdException w:name="Medium Grid 2 Accent 1" w:semiHidden="0" w:uiPriority="68" w:unhideWhenUsed="0"/>
-    <w:lsdException w:name="Medium Grid 3 Accent 1" w:semiHidden="0" w:uiPriority="69" w:unhideWhenUsed="0"/>
-    <w:lsdException w:name="Dark List Accent 1" w:semiHidden="0" w:uiPriority="70" w:unhideWhenUsed="0"/>
-    <w:lsdException w:name="Colorful Shading Accent 1" w:semiHidden="0" w:uiPriority="71" w:unhideWhenUsed="0"/>
-    <w:lsdException w:name="Colorful List Accent 1" w:semiHidden="0" w:uiPriority="72" w:unhideWhenUsed="0"/>
-    <w:lsdException w:name="Colorful Grid Accent 1" w:semiHidden="0" w:uiPriority="73" w:unhideWhenUsed="0"/>
-    <w:lsdException w:name="Light Shading Accent 2" w:semiHidden="0" w:uiPriority="60" w:unhideWhenUsed="0"/>
-    <w:lsdException w:name="Light List Accent 2" w:semiHidden="0" w:uiPriority="61" w:unhideWhenUsed="0"/>
-    <w:lsdException w:name="Light Grid Accent 2" w:semiHidden="0" w:uiPriority="62" w:unhideWhenUsed="0"/>
-    <w:lsdException w:name="Medium Shading 1 Accent 2" w:semiHidden="0" w:uiPriority="63" w:unhideWhenUsed="0"/>
-    <w:lsdException w:name="Medium Shading 2 Accent 2" w:semiHidden="0" w:uiPriority="64" w:unhideWhenUsed="0"/>
-    <w:lsdException w:name="Medium List 1 Accent 2" w:semiHidden="0" w:uiPriority="65" w:unhideWhenUsed="0"/>
-    <w:lsdException w:name="Medium List 2 Accent 2" w:semiHidden="0" w:uiPriority="66" w:unhideWhenUsed="0"/>
-    <w:lsdException w:name="Medium Grid 1 Accent 2" w:semiHidden="0" w:uiPriority="67" w:unhideWhenUsed="0"/>
-    <w:lsdException w:name="Medium Grid 2 Accent 2" w:semiHidden="0" w:uiPriority="68" w:unhideWhenUsed="0"/>
-    <w:lsdException w:name="Medium Grid 3 Accent 2" w:semiHidden="0" w:uiPriority="69" w:unhideWhenUsed="0"/>
-    <w:lsdException w:name="Dark List Accent 2" w:semiHidden="0" w:uiPriority="70" w:unhideWhenUsed="0"/>
-    <w:lsdException w:name="Colorful Shading Accent 2" w:semiHidden="0" w:uiPriority="71" w:unhideWhenUsed="0"/>
-    <w:lsdException w:name="Colorful List Accent 2" w:semiHidden="0" w:uiPriority="72" w:unhideWhenUsed="0"/>
-    <w:lsdException w:name="Colorful Grid Accent 2" w:semiHidden="0" w:uiPriority="73" w:unhideWhenUsed="0"/>
-    <w:lsdException w:name="Light Shading Accent 3" w:semiHidden="0" w:uiPriority="60" w:unhideWhenUsed="0"/>
-    <w:lsdException w:name="Light List Accent 3" w:semiHidden="0" w:uiPriority="61" w:unhideWhenUsed="0"/>
-    <w:lsdException w:name="Light Grid Accent 3" w:semiHidden="0" w:uiPriority="62" w:unhideWhenUsed="0"/>
-    <w:lsdException w:name="Medium Shading 1 Accent 3" w:semiHidden="0" w:uiPriority="63" w:unhideWhenUsed="0"/>
-    <w:lsdException w:name="Medium Shading 2 Accent 3" w:semiHidden="0" w:uiPriority="64" w:unhideWhenUsed="0"/>
-    <w:lsdException w:name="Medium List 1 Accent 3" w:semiHidden="0" w:uiPriority="65" w:unhideWhenUsed="0"/>
-    <w:lsdException w:name="Medium List 2 Accent 3" w:semiHidden="0" w:uiPriority="66" w:unhideWhenUsed="0"/>
-    <w:lsdException w:name="Medium Grid 1 Accent 3" w:semiHidden="0" w:uiPriority="67" w:unhideWhenUsed="0"/>
-    <w:lsdException w:name="Medium Grid 2 Accent 3" w:semiHidden="0" w:uiPriority="68" w:unhideWhenUsed="0"/>
-    <w:lsdException w:name="Medium Grid 3 Accent 3" w:semiHidden="0" w:uiPriority="69" w:unhideWhenUsed="0"/>
-    <w:lsdException w:name="Dark List Accent 3" w:semiHidden="0" w:uiPriority="70" w:unhideWhenUsed="0"/>
-    <w:lsdException w:name="Colorful Shading Accent 3" w:semiHidden="0" w:uiPriority="71" w:unhideWhenUsed="0"/>
-    <w:lsdException w:name="Colorful List Accent 3" w:semiHidden="0" w:uiPriority="72" w:unhideWhenUsed="0"/>
-    <w:lsdException w:name="Colorful Grid Accent 3" w:semiHidden="0" w:uiPriority="73" w:unhideWhenUsed="0"/>
-    <w:lsdException w:name="Light Shading Accent 4" w:semiHidden="0" w:uiPriority="60" w:unhideWhenUsed="0"/>
-    <w:lsdException w:name="Light List Accent 4" w:semiHidden="0" w:uiPriority="61" w:unhideWhenUsed="0"/>
-    <w:lsdException w:name="Light Grid Accent 4" w:semiHidden="0" w:uiPriority="62" w:unhideWhenUsed="0"/>
-    <w:lsdException w:name="Medium Shading 1 Accent 4" w:semiHidden="0" w:uiPriority="63" w:unhideWhenUsed="0"/>
-    <w:lsdException w:name="Medium Shading 2 Accent 4" w:semiHidden="0" w:uiPriority="64" w:unhideWhenUsed="0"/>
-    <w:lsdException w:name="Medium List 1 Accent 4" w:semiHidden="0" w:uiPriority="65" w:unhideWhenUsed="0"/>
-    <w:lsdException w:name="Medium List 2 Accent 4" w:semiHidden="0" w:uiPriority="66" w:unhideWhenUsed="0"/>
-    <w:lsdException w:name="Medium Grid 1 Accent 4" w:semiHidden="0" w:uiPriority="67" w:unhideWhenUsed="0"/>
-    <w:lsdException w:name="Medium Grid 2 Accent 4" w:semiHidden="0" w:uiPriority="68" w:unhideWhenUsed="0"/>
-    <w:lsdException w:name="Medium Grid 3 Accent 4" w:semiHidden="0" w:uiPriority="69" w:unhideWhenUsed="0"/>
-    <w:lsdException w:name="Dark List Accent 4" w:semiHidden="0" w:uiPriority="70" w:unhideWhenUsed="0"/>
-    <w:lsdException w:name="Colorful Shading Accent 4" w:semiHidden="0" w:uiPriority="71" w:unhideWhenUsed="0"/>
-    <w:lsdException w:name="Colorful List Accent 4" w:semiHidden="0" w:uiPriority="72" w:unhideWhenUsed="0"/>
-    <w:lsdException w:name="Colorful Grid Accent 4" w:semiHidden="0" w:uiPriority="73" w:unhideWhenUsed="0"/>
-    <w:lsdException w:name="Light Shading Accent 5" w:semiHidden="0" w:uiPriority="60" w:unhideWhenUsed="0"/>
-    <w:lsdException w:name="Light List Accent 5" w:semiHidden="0" w:uiPriority="61" w:unhideWhenUsed="0"/>
-    <w:lsdException w:name="Light Grid Accent 5" w:semiHidden="0" w:uiPriority="62" w:unhideWhenUsed="0"/>
-    <w:lsdException w:name="Medium Shading 1 Accent 5" w:semiHidden="0" w:uiPriority="63" w:unhideWhenUsed="0"/>
-    <w:lsdException w:name="Medium Shading 2 Accent 5" w:semiHidden="0" w:uiPriority="64" w:unhideWhenUsed="0"/>
-    <w:lsdException w:name="Medium List 1 Accent 5" w:semiHidden="0" w:uiPriority="65" w:unhideWhenUsed="0"/>
-    <w:lsdException w:name="Medium List 2 Accent 5" w:semiHidden="0" w:uiPriority="66" w:unhideWhenUsed="0"/>
-    <w:lsdException w:name="Medium Grid 1 Accent 5" w:semiHidden="0" w:uiPriority="67" w:unhideWhenUsed="0"/>
-    <w:lsdException w:name="Medium Grid 2 Accent 5" w:semiHidden="0" w:uiPriority="68" w:unhideWhenUsed="0"/>
-    <w:lsdException w:name="Medium Grid 3 Accent 5" w:semiHidden="0" w:uiPriority="69" w:unhideWhenUsed="0"/>
-    <w:lsdException w:name="Dark List Accent 5" w:semiHidden="0" w:uiPriority="70" w:unhideWhenUsed="0"/>
-    <w:lsdException w:name="Colorful Shading Accent 5" w:semiHidden="0" w:uiPriority="71" w:unhideWhenUsed="0"/>
-    <w:lsdException w:name="Colorful List Accent 5" w:semiHidden="0" w:uiPriority="72" w:unhideWhenUsed="0"/>
-    <w:lsdException w:name="Colorful Grid Accent 5" w:semiHidden="0" w:uiPriority="73" w:unhideWhenUsed="0"/>
-    <w:lsdException w:name="Light Shading Accent 6" w:semiHidden="0" w:uiPriority="60" w:unhideWhenUsed="0"/>
-    <w:lsdException w:name="Light List Accent 6" w:semiHidden="0" w:uiPriority="61" w:unhideWhenUsed="0"/>
-    <w:lsdException w:name="Light Grid Accent 6" w:semiHidden="0" w:uiPriority="62" w:unhideWhenUsed="0"/>
-    <w:lsdException w:name="Medium Shading 1 Accent 6" w:semiHidden="0" w:uiPriority="63" w:unhideWhenUsed="0"/>
-    <w:lsdException w:name="Medium Shading 2 Accent 6" w:semiHidden="0" w:uiPriority="64" w:unhideWhenUsed="0"/>
-    <w:lsdException w:name="Medium List 1 Accent 6" w:semiHidden="0" w:uiPriority="65" w:unhideWhenUsed="0"/>
-    <w:lsdException w:name="Medium List 2 Accent 6" w:semiHidden="0" w:uiPriority="66" w:unhideWhenUsed="0"/>
-    <w:lsdException w:name="Medium Grid 1 Accent 6" w:semiHidden="0" w:uiPriority="67" w:unhideWhenUsed="0"/>
-    <w:lsdException w:name="Medium Grid 2 Accent 6" w:semiHidden="0" w:uiPriority="68" w:unhideWhenUsed="0"/>
-    <w:lsdException w:name="Medium Grid 3 Accent 6" w:semiHidden="0" w:uiPriority="69" w:unhideWhenUsed="0"/>
-    <w:lsdException w:name="Dark List Accent 6" w:semiHidden="0" w:uiPriority="70" w:unhideWhenUsed="0"/>
-    <w:lsdException w:name="Colorful Shading Accent 6" w:semiHidden="0" w:uiPriority="71" w:unhideWhenUsed="0"/>
-    <w:lsdException w:name="Colorful List Accent 6" w:semiHidden="0" w:uiPriority="72" w:unhideWhenUsed="0"/>
-    <w:lsdException w:name="Colorful Grid Accent 6" w:semiHidden="0" w:uiPriority="73" w:unhideWhenUsed="0"/>
-    <w:lsdException w:name="Subtle Emphasis" w:semiHidden="0" w:uiPriority="19" w:unhideWhenUsed="0" w:qFormat="1"/>
-    <w:lsdException w:name="Intense Emphasis" w:semiHidden="0" w:uiPriority="21" w:unhideWhenUsed="0" w:qFormat="1"/>
-    <w:lsdException w:name="Subtle Reference" w:semiHidden="0" w:uiPriority="31" w:unhideWhenUsed="0" w:qFormat="1"/>
-    <w:lsdException w:name="Intense Reference" w:semiHidden="0" w:uiPriority="32" w:unhideWhenUsed="0" w:qFormat="1"/>
-    <w:lsdException w:name="Book Title" w:semiHidden="0" w:uiPriority="33" w:unhideWhenUsed="0" w:qFormat="1"/>
-    <w:lsdException w:name="Bibliography" w:uiPriority="37"/>
-    <w:lsdException w:name="TOC Heading" w:uiPriority="39" w:qFormat="1"/>
-  </w:latentStyles>
-  <w:style w:type="paragraph" w:default="1" w:styleId="Normal">
-    <w:name w:val="Normal"/>
-    <w:qFormat/>
-    <w:rsid w:val="00522028"/>
-  </w:style>
-  <w:style w:type="character" w:default="1" w:styleId="DefaultParagraphFont">
-    <w:name w:val="Default Paragraph Font"/>
-    <w:uiPriority w:val="1"/>
-    <w:semiHidden/>
-    <w:unhideWhenUsed/>
-  </w:style>
-  <w:style w:type="table" w:default="1" w:styleId="TableNormal">
-    <w:name w:val="Normal Table"/>
-    <w:uiPriority w:val="99"/>
-    <w:semiHidden/>
-    <w:unhideWhenUsed/>
-    <w:tblPr>
-      <w:tblInd w:w="0" w:type="dxa"/>
-      <w:tblCellMar>
-        <w:top w:w="0" w:type="dxa"/>
-        <w:left w:w="108" w:type="dxa"/>
-        <w:bottom w:w="0" w:type="dxa"/>
-        <w:right w:w="108" w:type="dxa"/>
-      </w:tblCellMar>
-    </w:tblPr>
-  </w:style>
-  <w:style w:type="numbering" w:default="1" w:styleId="NoList">
-    <w:name w:val="No List"/>
-    <w:uiPriority w:val="99"/>
-    <w:semiHidden/>
-    <w:unhideWhenUsed/>
-  </w:style>
-  <w:style w:type="paragraph" w:customStyle="1" w:styleId="FC778485C68E491EA818480AA24E3889">
-    <w:name w:val="FC778485C68E491EA818480AA24E3889"/>
-    <w:rsid w:val="00E81A99"/>
-  </w:style>
-  <w:style w:type="paragraph" w:customStyle="1" w:styleId="5FB3B408B8494DF997F660D344E6123D">
-    <w:name w:val="5FB3B408B8494DF997F660D344E6123D"/>
-    <w:rsid w:val="00E81A99"/>
-  </w:style>
-  <w:style w:type="paragraph" w:customStyle="1" w:styleId="4B491D551C4244999B51C82E0CFBDD64">
-    <w:name w:val="4B491D551C4244999B51C82E0CFBDD64"/>
-    <w:rsid w:val="00E81A99"/>
-  </w:style>
-  <w:style w:type="paragraph" w:customStyle="1" w:styleId="D7F50D793C5C4447A68ECD16C5F994D0">
-    <w:name w:val="D7F50D793C5C4447A68ECD16C5F994D0"/>
-    <w:rsid w:val="00E81A99"/>
-  </w:style>
-  <w:style w:type="paragraph" w:customStyle="1" w:styleId="62ED5DF55E624E6C988049544E7EAAB3">
-    <w:name w:val="62ED5DF55E624E6C988049544E7EAAB3"/>
-    <w:rsid w:val="00E81A99"/>
-  </w:style>
-  <w:style w:type="paragraph" w:customStyle="1" w:styleId="7D7B52492D2E4E8CB880862A2AF91E35">
-    <w:name w:val="7D7B52492D2E4E8CB880862A2AF91E35"/>
-    <w:rsid w:val="00E81A99"/>
-  </w:style>
-</w:styles>
-</file>
-
-<file path=word/glossary/stylesWithEffects.xml><?xml version="1.0" encoding="utf-8"?>
-<w:styles xmlns:wpc="http://schemas.microsoft.com/office/word/2010/wordprocessingCanvas" xmlns:mo="http://schemas.microsoft.com/office/mac/office/2008/main" xmlns:mc="http://schemas.openxmlformats.org/markup-compatibility/2006" xmlns:mv="urn:schemas-microsoft-com:mac:vml" xmlns:o="urn:schemas-microsoft-com:office:office" xmlns:r="http://schemas.openxmlformats.org/officeDocument/2006/relationships" xmlns:m="http://schemas.openxmlformats.org/officeDocument/2006/math" xmlns:v="urn:schemas-microsoft-com:vml" xmlns:wp14="http://schemas.microsoft.com/office/word/2010/wordprocessingDrawing" xmlns:wp="http://schemas.openxmlformats.org/drawingml/2006/wordprocessingDrawing" xmlns:w10="urn:schemas-microsoft-com:office:word" xmlns:w="http://schemas.openxmlformats.org/wordprocessingml/2006/main" xmlns:w14="http://schemas.microsoft.com/office/word/2010/wordml" xmlns:wpg="http://schemas.microsoft.com/office/word/2010/wordprocessingGroup" xmlns:wpi="http://schemas.microsoft.com/office/word/2010/wordprocessingInk" xmlns:wne="http://schemas.microsoft.com/office/word/2006/wordml" xmlns:wps="http://schemas.microsoft.com/office/word/2010/wordprocessingShape" mc:Ignorable="w14 wp14">
-  <w:docDefaults>
-    <w:rPrDefault>
-      <w:rPr>
-        <w:rFonts w:asciiTheme="minorHAnsi" w:eastAsiaTheme="minorEastAsia" w:hAnsiTheme="minorHAnsi" w:cstheme="minorBidi"/>
-        <w:sz w:val="24"/>
-        <w:szCs w:val="24"/>
-        <w:lang w:val="en-US" w:eastAsia="ja-JP" w:bidi="ar-SA"/>
-      </w:rPr>
-    </w:rPrDefault>
-    <w:pPrDefault/>
-  </w:docDefaults>
-  <w:latentStyles w:defLockedState="0" w:defUIPriority="99" w:defSemiHidden="1" w:defUnhideWhenUsed="1" w:defQFormat="0" w:count="276">
-    <w:lsdException w:name="Normal" w:semiHidden="0" w:uiPriority="0" w:unhideWhenUsed="0" w:qFormat="1"/>
-    <w:lsdException w:name="heading 1" w:semiHidden="0" w:uiPriority="9" w:unhideWhenUsed="0" w:qFormat="1"/>
-    <w:lsdException w:name="heading 2" w:uiPriority="9" w:qFormat="1"/>
-    <w:lsdException w:name="heading 3" w:uiPriority="9" w:qFormat="1"/>
-    <w:lsdException w:name="heading 4" w:uiPriority="9" w:qFormat="1"/>
-    <w:lsdException w:name="heading 5" w:uiPriority="9" w:qFormat="1"/>
-    <w:lsdException w:name="heading 6" w:uiPriority="9" w:qFormat="1"/>
-    <w:lsdException w:name="heading 7" w:uiPriority="9" w:qFormat="1"/>
-    <w:lsdException w:name="heading 8" w:uiPriority="9" w:qFormat="1"/>
-    <w:lsdException w:name="heading 9" w:uiPriority="9" w:qFormat="1"/>
-    <w:lsdException w:name="toc 1" w:uiPriority="39"/>
-    <w:lsdException w:name="toc 2" w:uiPriority="39"/>
-    <w:lsdException w:name="toc 3" w:uiPriority="39"/>
-    <w:lsdException w:name="toc 4" w:uiPriority="39"/>
-    <w:lsdException w:name="toc 5" w:uiPriority="39"/>
-    <w:lsdException w:name="toc 6" w:uiPriority="39"/>
-    <w:lsdException w:name="toc 7" w:uiPriority="39"/>
-    <w:lsdException w:name="toc 8" w:uiPriority="39"/>
-    <w:lsdException w:name="toc 9" w:uiPriority="39"/>
-    <w:lsdException w:name="caption" w:uiPriority="35" w:qFormat="1"/>
-    <w:lsdException w:name="Title" w:semiHidden="0" w:uiPriority="10" w:unhideWhenUsed="0" w:qFormat="1"/>
-    <w:lsdException w:name="Default Paragraph Font" w:uiPriority="1"/>
-    <w:lsdException w:name="Subtitle" w:semiHidden="0" w:uiPriority="11" w:unhideWhenUsed="0" w:qFormat="1"/>
-    <w:lsdException w:name="Strong" w:semiHidden="0" w:uiPriority="22" w:unhideWhenUsed="0" w:qFormat="1"/>
-    <w:lsdException w:name="Emphasis" w:semiHidden="0" w:uiPriority="20" w:unhideWhenUsed="0" w:qFormat="1"/>
-    <w:lsdException w:name="Table Grid" w:semiHidden="0" w:uiPriority="59" w:unhideWhenUsed="0"/>
-    <w:lsdException w:name="Placeholder Text" w:unhideWhenUsed="0"/>
-    <w:lsdException w:name="No Spacing" w:semiHidden="0" w:uiPriority="1" w:unhideWhenUsed="0" w:qFormat="1"/>
-    <w:lsdException w:name="Light Shading" w:semiHidden="0" w:uiPriority="60" w:unhideWhenUsed="0"/>
-    <w:lsdException w:name="Light List" w:semiHidden="0" w:uiPriority="61" w:unhideWhenUsed="0"/>
-    <w:lsdException w:name="Light Grid" w:semiHidden="0" w:uiPriority="62" w:unhideWhenUsed="0"/>
-    <w:lsdException w:name="Medium Shading 1" w:semiHidden="0" w:uiPriority="63" w:unhideWhenUsed="0"/>
-    <w:lsdException w:name="Medium Shading 2" w:semiHidden="0" w:uiPriority="64" w:unhideWhenUsed="0"/>
-    <w:lsdException w:name="Medium List 1" w:semiHidden="0" w:uiPriority="65" w:unhideWhenUsed="0"/>
-    <w:lsdException w:name="Medium List 2" w:semiHidden="0" w:uiPriority="66" w:unhideWhenUsed="0"/>
-    <w:lsdException w:name="Medium Grid 1" w:semiHidden="0" w:uiPriority="67" w:unhideWhenUsed="0"/>
-    <w:lsdException w:name="Medium Grid 2" w:semiHidden="0" w:uiPriority="68" w:unhideWhenUsed="0"/>
-    <w:lsdException w:name="Medium Grid 3" w:semiHidden="0" w:uiPriority="69" w:unhideWhenUsed="0"/>
-    <w:lsdException w:name="Dark List" w:semiHidden="0" w:uiPriority="70" w:unhideWhenUsed="0"/>
-    <w:lsdException w:name="Colorful Shading" w:semiHidden="0" w:uiPriority="71" w:unhideWhenUsed="0"/>
-    <w:lsdException w:name="Colorful List" w:semiHidden="0" w:uiPriority="72" w:unhideWhenUsed="0"/>
-    <w:lsdException w:name="Colorful Grid" w:semiHidden="0" w:uiPriority="73" w:unhideWhenUsed="0"/>
-    <w:lsdException w:name="Light Shading Accent 1" w:semiHidden="0" w:uiPriority="60" w:unhideWhenUsed="0"/>
-    <w:lsdException w:name="Light List Accent 1" w:semiHidden="0" w:uiPriority="61" w:unhideWhenUsed="0"/>
-    <w:lsdException w:name="Light Grid Accent 1" w:semiHidden="0" w:uiPriority="62" w:unhideWhenUsed="0"/>
-    <w:lsdException w:name="Medium Shading 1 Accent 1" w:semiHidden="0" w:uiPriority="63" w:unhideWhenUsed="0"/>
-    <w:lsdException w:name="Medium Shading 2 Accent 1" w:semiHidden="0" w:uiPriority="64" w:unhideWhenUsed="0"/>
-    <w:lsdException w:name="Medium List 1 Accent 1" w:semiHidden="0" w:uiPriority="65" w:unhideWhenUsed="0"/>
-    <w:lsdException w:name="Revision" w:unhideWhenUsed="0"/>
-    <w:lsdException w:name="List Paragraph" w:semiHidden="0" w:uiPriority="34" w:unhideWhenUsed="0" w:qFormat="1"/>
-    <w:lsdException w:name="Quote" w:semiHidden="0" w:uiPriority="29" w:unhideWhenUsed="0" w:qFormat="1"/>
-    <w:lsdException w:name="Intense Quote" w:semiHidden="0" w:uiPriority="30" w:unhideWhenUsed="0" w:qFormat="1"/>
-    <w:lsdException w:name="Medium List 2 Accent 1" w:semiHidden="0" w:uiPriority="66" w:unhideWhenUsed="0"/>
-    <w:lsdException w:name="Medium Grid 1 Accent 1" w:semiHidden="0" w:uiPriority="67" w:unhideWhenUsed="0"/>
-    <w:lsdException w:name="Medium Grid 2 Accent 1" w:semiHidden="0" w:uiPriority="68" w:unhideWhenUsed="0"/>
-    <w:lsdException w:name="Medium Grid 3 Accent 1" w:semiHidden="0" w:uiPriority="69" w:unhideWhenUsed="0"/>
-    <w:lsdException w:name="Dark List Accent 1" w:semiHidden="0" w:uiPriority="70" w:unhideWhenUsed="0"/>
-    <w:lsdException w:name="Colorful Shading Accent 1" w:semiHidden="0" w:uiPriority="71" w:unhideWhenUsed="0"/>
-    <w:lsdException w:name="Colorful List Accent 1" w:semiHidden="0" w:uiPriority="72" w:unhideWhenUsed="0"/>
-    <w:lsdException w:name="Colorful Grid Accent 1" w:semiHidden="0" w:uiPriority="73" w:unhideWhenUsed="0"/>
-    <w:lsdException w:name="Light Shading Accent 2" w:semiHidden="0" w:uiPriority="60" w:unhideWhenUsed="0"/>
-    <w:lsdException w:name="Light List Accent 2" w:semiHidden="0" w:uiPriority="61" w:unhideWhenUsed="0"/>
-    <w:lsdException w:name="Light Grid Accent 2" w:semiHidden="0" w:uiPriority="62" w:unhideWhenUsed="0"/>
-    <w:lsdException w:name="Medium Shading 1 Accent 2" w:semiHidden="0" w:uiPriority="63" w:unhideWhenUsed="0"/>
-    <w:lsdException w:name="Medium Shading 2 Accent 2" w:semiHidden="0" w:uiPriority="64" w:unhideWhenUsed="0"/>
-    <w:lsdException w:name="Medium List 1 Accent 2" w:semiHidden="0" w:uiPriority="65" w:unhideWhenUsed="0"/>
-    <w:lsdException w:name="Medium List 2 Accent 2" w:semiHidden="0" w:uiPriority="66" w:unhideWhenUsed="0"/>
-    <w:lsdException w:name="Medium Grid 1 Accent 2" w:semiHidden="0" w:uiPriority="67" w:unhideWhenUsed="0"/>
-    <w:lsdException w:name="Medium Grid 2 Accent 2" w:semiHidden="0" w:uiPriority="68" w:unhideWhenUsed="0"/>
-    <w:lsdException w:name="Medium Grid 3 Accent 2" w:semiHidden="0" w:uiPriority="69" w:unhideWhenUsed="0"/>
-    <w:lsdException w:name="Dark List Accent 2" w:semiHidden="0" w:uiPriority="70" w:unhideWhenUsed="0"/>
-    <w:lsdException w:name="Colorful Shading Accent 2" w:semiHidden="0" w:uiPriority="71" w:unhideWhenUsed="0"/>
-    <w:lsdException w:name="Colorful List Accent 2" w:semiHidden="0" w:uiPriority="72" w:unhideWhenUsed="0"/>
-    <w:lsdException w:name="Colorful Grid Accent 2" w:semiHidden="0" w:uiPriority="73" w:unhideWhenUsed="0"/>
-    <w:lsdException w:name="Light Shading Accent 3" w:semiHidden="0" w:uiPriority="60" w:unhideWhenUsed="0"/>
-    <w:lsdException w:name="Light List Accent 3" w:semiHidden="0" w:uiPriority="61" w:unhideWhenUsed="0"/>
-    <w:lsdException w:name="Light Grid Accent 3" w:semiHidden="0" w:uiPriority="62" w:unhideWhenUsed="0"/>
-    <w:lsdException w:name="Medium Shading 1 Accent 3" w:semiHidden="0" w:uiPriority="63" w:unhideWhenUsed="0"/>
-    <w:lsdException w:name="Medium Shading 2 Accent 3" w:semiHidden="0" w:uiPriority="64" w:unhideWhenUsed="0"/>
-    <w:lsdException w:name="Medium List 1 Accent 3" w:semiHidden="0" w:uiPriority="65" w:unhideWhenUsed="0"/>
-    <w:lsdException w:name="Medium List 2 Accent 3" w:semiHidden="0" w:uiPriority="66" w:unhideWhenUsed="0"/>
-    <w:lsdException w:name="Medium Grid 1 Accent 3" w:semiHidden="0" w:uiPriority="67" w:unhideWhenUsed="0"/>
-    <w:lsdException w:name="Medium Grid 2 Accent 3" w:semiHidden="0" w:uiPriority="68" w:unhideWhenUsed="0"/>
-    <w:lsdException w:name="Medium Grid 3 Accent 3" w:semiHidden="0" w:uiPriority="69" w:unhideWhenUsed="0"/>
-    <w:lsdException w:name="Dark List Accent 3" w:semiHidden="0" w:uiPriority="70" w:unhideWhenUsed="0"/>
-    <w:lsdException w:name="Colorful Shading Accent 3" w:semiHidden="0" w:uiPriority="71" w:unhideWhenUsed="0"/>
-    <w:lsdException w:name="Colorful List Accent 3" w:semiHidden="0" w:uiPriority="72" w:unhideWhenUsed="0"/>
-    <w:lsdException w:name="Colorful Grid Accent 3" w:semiHidden="0" w:uiPriority="73" w:unhideWhenUsed="0"/>
-    <w:lsdException w:name="Light Shading Accent 4" w:semiHidden="0" w:uiPriority="60" w:unhideWhenUsed="0"/>
-    <w:lsdException w:name="Light List Accent 4" w:semiHidden="0" w:uiPriority="61" w:unhideWhenUsed="0"/>
-    <w:lsdException w:name="Light Grid Accent 4" w:semiHidden="0" w:uiPriority="62" w:unhideWhenUsed="0"/>
-    <w:lsdException w:name="Medium Shading 1 Accent 4" w:semiHidden="0" w:uiPriority="63" w:unhideWhenUsed="0"/>
-    <w:lsdException w:name="Medium Shading 2 Accent 4" w:semiHidden="0" w:uiPriority="64" w:unhideWhenUsed="0"/>
-    <w:lsdException w:name="Medium List 1 Accent 4" w:semiHidden="0" w:uiPriority="65" w:unhideWhenUsed="0"/>
-    <w:lsdException w:name="Medium List 2 Accent 4" w:semiHidden="0" w:uiPriority="66" w:unhideWhenUsed="0"/>
-    <w:lsdException w:name="Medium Grid 1 Accent 4" w:semiHidden="0" w:uiPriority="67" w:unhideWhenUsed="0"/>
-    <w:lsdException w:name="Medium Grid 2 Accent 4" w:semiHidden="0" w:uiPriority="68" w:unhideWhenUsed="0"/>
-    <w:lsdException w:name="Medium Grid 3 Accent 4" w:semiHidden="0" w:uiPriority="69" w:unhideWhenUsed="0"/>
-    <w:lsdException w:name="Dark List Accent 4" w:semiHidden="0" w:uiPriority="70" w:unhideWhenUsed="0"/>
-    <w:lsdException w:name="Colorful Shading Accent 4" w:semiHidden="0" w:uiPriority="71" w:unhideWhenUsed="0"/>
-    <w:lsdException w:name="Colorful List Accent 4" w:semiHidden="0" w:uiPriority="72" w:unhideWhenUsed="0"/>
-    <w:lsdException w:name="Colorful Grid Accent 4" w:semiHidden="0" w:uiPriority="73" w:unhideWhenUsed="0"/>
-    <w:lsdException w:name="Light Shading Accent 5" w:semiHidden="0" w:uiPriority="60" w:unhideWhenUsed="0"/>
-    <w:lsdException w:name="Light List Accent 5" w:semiHidden="0" w:uiPriority="61" w:unhideWhenUsed="0"/>
-    <w:lsdException w:name="Light Grid Accent 5" w:semiHidden="0" w:uiPriority="62" w:unhideWhenUsed="0"/>
-    <w:lsdException w:name="Medium Shading 1 Accent 5" w:semiHidden="0" w:uiPriority="63" w:unhideWhenUsed="0"/>
-    <w:lsdException w:name="Medium Shading 2 Accent 5" w:semiHidden="0" w:uiPriority="64" w:unhideWhenUsed="0"/>
-    <w:lsdException w:name="Medium List 1 Accent 5" w:semiHidden="0" w:uiPriority="65" w:unhideWhenUsed="0"/>
-    <w:lsdException w:name="Medium List 2 Accent 5" w:semiHidden="0" w:uiPriority="66" w:unhideWhenUsed="0"/>
-    <w:lsdException w:name="Medium Grid 1 Accent 5" w:semiHidden="0" w:uiPriority="67" w:unhideWhenUsed="0"/>
-    <w:lsdException w:name="Medium Grid 2 Accent 5" w:semiHidden="0" w:uiPriority="68" w:unhideWhenUsed="0"/>
-    <w:lsdException w:name="Medium Grid 3 Accent 5" w:semiHidden="0" w:uiPriority="69" w:unhideWhenUsed="0"/>
-    <w:lsdException w:name="Dark List Accent 5" w:semiHidden="0" w:uiPriority="70" w:unhideWhenUsed="0"/>
-    <w:lsdException w:name="Colorful Shading Accent 5" w:semiHidden="0" w:uiPriority="71" w:unhideWhenUsed="0"/>
-    <w:lsdException w:name="Colorful List Accent 5" w:semiHidden="0" w:uiPriority="72" w:unhideWhenUsed="0"/>
-    <w:lsdException w:name="Colorful Grid Accent 5" w:semiHidden="0" w:uiPriority="73" w:unhideWhenUsed="0"/>
-    <w:lsdException w:name="Light Shading Accent 6" w:semiHidden="0" w:uiPriority="60" w:unhideWhenUsed="0"/>
-    <w:lsdException w:name="Light List Accent 6" w:semiHidden="0" w:uiPriority="61" w:unhideWhenUsed="0"/>
-    <w:lsdException w:name="Light Grid Accent 6" w:semiHidden="0" w:uiPriority="62" w:unhideWhenUsed="0"/>
-    <w:lsdException w:name="Medium Shading 1 Accent 6" w:semiHidden="0" w:uiPriority="63" w:unhideWhenUsed="0"/>
-    <w:lsdException w:name="Medium Shading 2 Accent 6" w:semiHidden="0" w:uiPriority="64" w:unhideWhenUsed="0"/>
-    <w:lsdException w:name="Medium List 1 Accent 6" w:semiHidden="0" w:uiPriority="65" w:unhideWhenUsed="0"/>
-    <w:lsdException w:name="Medium List 2 Accent 6" w:semiHidden="0" w:uiPriority="66" w:unhideWhenUsed="0"/>
-    <w:lsdException w:name="Medium Grid 1 Accent 6" w:semiHidden="0" w:uiPriority="67" w:unhideWhenUsed="0"/>
-    <w:lsdException w:name="Medium Grid 2 Accent 6" w:semiHidden="0" w:uiPriority="68" w:unhideWhenUsed="0"/>
-    <w:lsdException w:name="Medium Grid 3 Accent 6" w:semiHidden="0" w:uiPriority="69" w:unhideWhenUsed="0"/>
-    <w:lsdException w:name="Dark List Accent 6" w:semiHidden="0" w:uiPriority="70" w:unhideWhenUsed="0"/>
-    <w:lsdException w:name="Colorful Shading Accent 6" w:semiHidden="0" w:uiPriority="71" w:unhideWhenUsed="0"/>
-    <w:lsdException w:name="Colorful List Accent 6" w:semiHidden="0" w:uiPriority="72" w:unhideWhenUsed="0"/>
-    <w:lsdException w:name="Colorful Grid Accent 6" w:semiHidden="0" w:uiPriority="73" w:unhideWhenUsed="0"/>
-    <w:lsdException w:name="Subtle Emphasis" w:semiHidden="0" w:uiPriority="19" w:unhideWhenUsed="0" w:qFormat="1"/>
-    <w:lsdException w:name="Intense Emphasis" w:semiHidden="0" w:uiPriority="21" w:unhideWhenUsed="0" w:qFormat="1"/>
-    <w:lsdException w:name="Subtle Reference" w:semiHidden="0" w:uiPriority="31" w:unhideWhenUsed="0" w:qFormat="1"/>
-    <w:lsdException w:name="Intense Reference" w:semiHidden="0" w:uiPriority="32" w:unhideWhenUsed="0" w:qFormat="1"/>
-    <w:lsdException w:name="Book Title" w:semiHidden="0" w:uiPriority="33" w:unhideWhenUsed="0" w:qFormat="1"/>
-    <w:lsdException w:name="Bibliography" w:uiPriority="37"/>
-    <w:lsdException w:name="TOC Heading" w:uiPriority="39" w:qFormat="1"/>
-  </w:latentStyles>
-  <w:style w:type="paragraph" w:default="1" w:styleId="Normal">
-    <w:name w:val="Normal"/>
-    <w:qFormat/>
-  </w:style>
-  <w:style w:type="character" w:default="1" w:styleId="DefaultParagraphFont">
-    <w:name w:val="Default Paragraph Font"/>
-    <w:uiPriority w:val="1"/>
-    <w:semiHidden/>
-    <w:unhideWhenUsed/>
-  </w:style>
-  <w:style w:type="table" w:default="1" w:styleId="TableNormal">
-    <w:name w:val="Normal Table"/>
-    <w:uiPriority w:val="99"/>
-    <w:semiHidden/>
-    <w:unhideWhenUsed/>
-    <w:tblPr>
-      <w:tblInd w:w="0" w:type="dxa"/>
-      <w:tblCellMar>
-        <w:top w:w="0" w:type="dxa"/>
-        <w:left w:w="108" w:type="dxa"/>
-        <w:bottom w:w="0" w:type="dxa"/>
-        <w:right w:w="108" w:type="dxa"/>
-      </w:tblCellMar>
-    </w:tblPr>
-  </w:style>
-  <w:style w:type="numbering" w:default="1" w:styleId="NoList">
-    <w:name w:val="No List"/>
-    <w:uiPriority w:val="99"/>
-    <w:semiHidden/>
-    <w:unhideWhenUsed/>
-  </w:style>
-</w:styles>
-</file>
-
-<file path=word/glossary/webSettings.xml><?xml version="1.0" encoding="utf-8"?>
-<w:webSettings xmlns:mc="http://schemas.openxmlformats.org/markup-compatibility/2006" xmlns:r="http://schemas.openxmlformats.org/officeDocument/2006/relationships" xmlns:w="http://schemas.openxmlformats.org/wordprocessingml/2006/main" xmlns:w14="http://schemas.microsoft.com/office/word/2010/wordml" mc:Ignorable="w14">
-  <w:optimizeForBrowser/>
-  <w:doNotSaveAsSingleFile/>
-</w:webSettings>
 </file>
 
 <file path=word/theme/theme1.xml><?xml version="1.0" encoding="utf-8"?>
@@ -5421,7 +5292,7 @@
 </file>
 
 <file path=customXml/itemProps2.xml><?xml version="1.0" encoding="utf-8"?>
-<ds:datastoreItem xmlns:ds="http://schemas.openxmlformats.org/officeDocument/2006/customXml" ds:itemID="{281CF9E4-C2DB-E044-A75C-DCA3AC9C1CAA}">
+<ds:datastoreItem xmlns:ds="http://schemas.openxmlformats.org/officeDocument/2006/customXml" ds:itemID="{07445FEA-59F0-AF4E-9C63-9C07446BA4F2}">
   <ds:schemaRefs>
     <ds:schemaRef ds:uri="http://schemas.openxmlformats.org/officeDocument/2006/bibliography"/>
   </ds:schemaRefs>

</xml_diff>

<commit_message>
updated srs and sdd to reflect removed requirement.
</commit_message>
<xml_diff>
--- a/doc/SDD.docx
+++ b/doc/SDD.docx
@@ -68,6 +68,7 @@
                 <w:dataBinding w:prefixMappings="xmlns:ns0='http://schemas.openxmlformats.org/package/2006/metadata/core-properties' xmlns:ns1='http://purl.org/dc/elements/1.1/'" w:xpath="/ns0:coreProperties[1]/ns1:title[1]" w:storeItemID="{6C3C8BC8-F283-45AE-878A-BAB7291924A1}"/>
                 <w:text/>
               </w:sdtPr>
+              <w:sdtEndPr/>
               <w:sdtContent>
                 <w:tc>
                   <w:tcPr>
@@ -190,6 +191,7 @@
                 <w:dataBinding w:prefixMappings="xmlns:ns0='http://schemas.openxmlformats.org/package/2006/metadata/core-properties' xmlns:ns1='http://purl.org/dc/elements/1.1/'" w:xpath="/ns0:coreProperties[1]/ns1:creator[1]" w:storeItemID="{6C3C8BC8-F283-45AE-878A-BAB7291924A1}"/>
                 <w:text/>
               </w:sdtPr>
+              <w:sdtEndPr/>
               <w:sdtContent>
                 <w:tc>
                   <w:tcPr>
@@ -242,6 +244,7 @@
                   <w:calendar w:val="gregorian"/>
                 </w:date>
               </w:sdtPr>
+              <w:sdtEndPr/>
               <w:sdtContent>
                 <w:tc>
                   <w:tcPr>
@@ -954,7 +957,6 @@
                 <w:tcW w:w="3120" w:type="dxa"/>
                 <w:tcBorders>
                   <w:left w:val="single" w:sz="1" w:space="0" w:color="000000"/>
-                  <w:bottom w:val="single" w:sz="1" w:space="0" w:color="000000"/>
                 </w:tcBorders>
                 <w:shd w:val="clear" w:color="auto" w:fill="auto"/>
               </w:tcPr>
@@ -969,7 +971,6 @@
                 <w:tcW w:w="3120" w:type="dxa"/>
                 <w:tcBorders>
                   <w:left w:val="single" w:sz="1" w:space="0" w:color="000000"/>
-                  <w:bottom w:val="single" w:sz="1" w:space="0" w:color="000000"/>
                 </w:tcBorders>
                 <w:shd w:val="clear" w:color="auto" w:fill="auto"/>
               </w:tcPr>
@@ -990,7 +991,6 @@
                 <w:tcW w:w="3120" w:type="dxa"/>
                 <w:tcBorders>
                   <w:left w:val="single" w:sz="1" w:space="0" w:color="000000"/>
-                  <w:bottom w:val="single" w:sz="1" w:space="0" w:color="000000"/>
                   <w:right w:val="single" w:sz="1" w:space="0" w:color="000000"/>
                 </w:tcBorders>
                 <w:shd w:val="clear" w:color="auto" w:fill="auto"/>
@@ -1002,6 +1002,60 @@
               </w:p>
             </w:tc>
           </w:tr>
+          <w:tr>
+            <w:tc>
+              <w:tcPr>
+                <w:tcW w:w="3120" w:type="dxa"/>
+                <w:tcBorders>
+                  <w:left w:val="single" w:sz="1" w:space="0" w:color="000000"/>
+                  <w:bottom w:val="single" w:sz="1" w:space="0" w:color="000000"/>
+                </w:tcBorders>
+                <w:shd w:val="clear" w:color="auto" w:fill="auto"/>
+              </w:tcPr>
+              <w:p>
+                <w:r>
+                  <w:t>After Fall FQT</w:t>
+                </w:r>
+              </w:p>
+            </w:tc>
+            <w:tc>
+              <w:tcPr>
+                <w:tcW w:w="3120" w:type="dxa"/>
+                <w:tcBorders>
+                  <w:left w:val="single" w:sz="1" w:space="0" w:color="000000"/>
+                  <w:bottom w:val="single" w:sz="1" w:space="0" w:color="000000"/>
+                </w:tcBorders>
+                <w:shd w:val="clear" w:color="auto" w:fill="auto"/>
+              </w:tcPr>
+              <w:p>
+                <w:r>
+                  <w:t>12/10/11</w:t>
+                </w:r>
+              </w:p>
+            </w:tc>
+            <w:tc>
+              <w:tcPr>
+                <w:tcW w:w="3120" w:type="dxa"/>
+                <w:tcBorders>
+                  <w:left w:val="single" w:sz="1" w:space="0" w:color="000000"/>
+                  <w:bottom w:val="single" w:sz="1" w:space="0" w:color="000000"/>
+                  <w:right w:val="single" w:sz="1" w:space="0" w:color="000000"/>
+                </w:tcBorders>
+                <w:shd w:val="clear" w:color="auto" w:fill="auto"/>
+              </w:tcPr>
+              <w:p>
+                <w:r>
+                  <w:t xml:space="preserve">Eliminated </w:t>
+                </w:r>
+                <w:r>
+                  <w:t xml:space="preserve">traceability of </w:t>
+                </w:r>
+                <w:r>
+                  <w:t>requirement 3.2.9.</w:t>
+                </w:r>
+              </w:p>
+            </w:tc>
+          </w:tr>
         </w:tbl>
         <w:p>
           <w:pPr>
@@ -1009,6 +1063,8 @@
               <w:rFonts w:cstheme="minorHAnsi"/>
             </w:rPr>
           </w:pPr>
+          <w:bookmarkStart w:id="0" w:name="_GoBack"/>
+          <w:bookmarkEnd w:id="0"/>
         </w:p>
         <w:p>
           <w:pPr>
@@ -1041,6 +1097,7 @@
           <w:docPartUnique/>
         </w:docPartObj>
       </w:sdtPr>
+      <w:sdtEndPr/>
       <w:sdtContent>
         <w:p>
           <w:pPr>
@@ -2297,7 +2354,7 @@
             <w:rPr>
               <w:noProof/>
             </w:rPr>
-            <w:t>10</w:t>
+            <w:t>11</w:t>
           </w:r>
           <w:r>
             <w:rPr>
@@ -2374,7 +2431,7 @@
             <w:rPr>
               <w:noProof/>
             </w:rPr>
-            <w:t>10</w:t>
+            <w:t>11</w:t>
           </w:r>
           <w:r>
             <w:rPr>
@@ -2419,11 +2476,11 @@
           <w:numId w:val="6"/>
         </w:numPr>
       </w:pPr>
-      <w:bookmarkStart w:id="0" w:name="_Toc184637608"/>
+      <w:bookmarkStart w:id="1" w:name="_Toc184637608"/>
       <w:r>
         <w:t>Scope</w:t>
       </w:r>
-      <w:bookmarkEnd w:id="0"/>
+      <w:bookmarkEnd w:id="1"/>
     </w:p>
     <w:p>
       <w:pPr>
@@ -2433,11 +2490,11 @@
           <w:numId w:val="6"/>
         </w:numPr>
       </w:pPr>
-      <w:bookmarkStart w:id="1" w:name="_Toc184637609"/>
+      <w:bookmarkStart w:id="2" w:name="_Toc184637609"/>
       <w:r>
         <w:t>Identification</w:t>
       </w:r>
-      <w:bookmarkEnd w:id="1"/>
+      <w:bookmarkEnd w:id="2"/>
     </w:p>
     <w:p>
       <w:pPr>
@@ -2509,11 +2566,11 @@
           <w:numId w:val="6"/>
         </w:numPr>
       </w:pPr>
-      <w:bookmarkStart w:id="2" w:name="_Toc184637610"/>
+      <w:bookmarkStart w:id="3" w:name="_Toc184637610"/>
       <w:r>
         <w:t>System overview</w:t>
       </w:r>
-      <w:bookmarkEnd w:id="2"/>
+      <w:bookmarkEnd w:id="3"/>
     </w:p>
     <w:p>
       <w:pPr>
@@ -2543,11 +2600,11 @@
           <w:numId w:val="6"/>
         </w:numPr>
       </w:pPr>
-      <w:bookmarkStart w:id="3" w:name="_Toc184637611"/>
+      <w:bookmarkStart w:id="4" w:name="_Toc184637611"/>
       <w:r>
         <w:t>Document overview</w:t>
       </w:r>
-      <w:bookmarkEnd w:id="3"/>
+      <w:bookmarkEnd w:id="4"/>
     </w:p>
     <w:p>
       <w:pPr>
@@ -2583,11 +2640,11 @@
           <w:numId w:val="6"/>
         </w:numPr>
       </w:pPr>
-      <w:bookmarkStart w:id="4" w:name="_Toc184637612"/>
+      <w:bookmarkStart w:id="5" w:name="_Toc184637612"/>
       <w:r>
         <w:t>Referenced documents</w:t>
       </w:r>
-      <w:bookmarkEnd w:id="4"/>
+      <w:bookmarkEnd w:id="5"/>
     </w:p>
     <w:p>
       <w:pPr>
@@ -2783,11 +2840,11 @@
           <w:numId w:val="6"/>
         </w:numPr>
       </w:pPr>
-      <w:bookmarkStart w:id="5" w:name="_Toc184637613"/>
+      <w:bookmarkStart w:id="6" w:name="_Toc184637613"/>
       <w:r>
         <w:t>System item-wide design decision</w:t>
       </w:r>
-      <w:bookmarkEnd w:id="5"/>
+      <w:bookmarkEnd w:id="6"/>
     </w:p>
     <w:p>
       <w:pPr>
@@ -2920,11 +2977,11 @@
           <w:numId w:val="6"/>
         </w:numPr>
       </w:pPr>
-      <w:bookmarkStart w:id="6" w:name="_Toc184637614"/>
+      <w:bookmarkStart w:id="7" w:name="_Toc184637614"/>
       <w:r>
         <w:t>Software item architectural design</w:t>
       </w:r>
-      <w:bookmarkEnd w:id="6"/>
+      <w:bookmarkEnd w:id="7"/>
     </w:p>
     <w:p>
       <w:pPr>
@@ -2934,11 +2991,11 @@
           <w:numId w:val="6"/>
         </w:numPr>
       </w:pPr>
-      <w:bookmarkStart w:id="7" w:name="_Toc184637615"/>
+      <w:bookmarkStart w:id="8" w:name="_Toc184637615"/>
       <w:r>
         <w:t>Software item components</w:t>
       </w:r>
-      <w:bookmarkEnd w:id="7"/>
+      <w:bookmarkEnd w:id="8"/>
     </w:p>
     <w:p>
       <w:pPr>
@@ -2992,11 +3049,11 @@
           <w:numId w:val="6"/>
         </w:numPr>
       </w:pPr>
-      <w:bookmarkStart w:id="8" w:name="_Toc184637616"/>
+      <w:bookmarkStart w:id="9" w:name="_Toc184637616"/>
       <w:r>
         <w:t>Concept of execution</w:t>
       </w:r>
-      <w:bookmarkEnd w:id="8"/>
+      <w:bookmarkEnd w:id="9"/>
     </w:p>
     <w:p>
       <w:pPr>
@@ -3078,11 +3135,11 @@
           <w:numId w:val="6"/>
         </w:numPr>
       </w:pPr>
-      <w:bookmarkStart w:id="9" w:name="_Toc184637617"/>
+      <w:bookmarkStart w:id="10" w:name="_Toc184637617"/>
       <w:r>
         <w:t>Interface design</w:t>
       </w:r>
-      <w:bookmarkEnd w:id="9"/>
+      <w:bookmarkEnd w:id="10"/>
     </w:p>
     <w:p>
       <w:pPr>
@@ -3092,11 +3149,11 @@
           <w:numId w:val="6"/>
         </w:numPr>
       </w:pPr>
-      <w:bookmarkStart w:id="10" w:name="_Toc184637618"/>
+      <w:bookmarkStart w:id="11" w:name="_Toc184637618"/>
       <w:r>
         <w:t>Interface identification and diagrams</w:t>
       </w:r>
-      <w:bookmarkEnd w:id="10"/>
+      <w:bookmarkEnd w:id="11"/>
     </w:p>
     <w:p>
       <w:pPr>
@@ -3138,11 +3195,11 @@
           <w:numId w:val="6"/>
         </w:numPr>
       </w:pPr>
-      <w:bookmarkStart w:id="11" w:name="_Toc184637619"/>
+      <w:bookmarkStart w:id="12" w:name="_Toc184637619"/>
       <w:r>
         <w:t>Project-unique identifier of interface</w:t>
       </w:r>
-      <w:bookmarkEnd w:id="11"/>
+      <w:bookmarkEnd w:id="12"/>
     </w:p>
     <w:p>
       <w:pPr>
@@ -3516,14 +3573,14 @@
       <w:r>
         <w:t xml:space="preserve">Option # 3 - Software and hardware controls </w:t>
       </w:r>
-      <w:bookmarkStart w:id="12" w:name="_Toc184185399"/>
-      <w:bookmarkStart w:id="13" w:name="_Toc184201941"/>
-      <w:bookmarkStart w:id="14" w:name="_Toc184202054"/>
-      <w:bookmarkStart w:id="15" w:name="_Toc184202614"/>
-      <w:bookmarkStart w:id="16" w:name="_Toc184205580"/>
-      <w:bookmarkStart w:id="17" w:name="_Toc184213556"/>
-      <w:bookmarkStart w:id="18" w:name="_Toc184216202"/>
-      <w:bookmarkStart w:id="19" w:name="_Toc184217488"/>
+      <w:bookmarkStart w:id="13" w:name="_Toc184185399"/>
+      <w:bookmarkStart w:id="14" w:name="_Toc184201941"/>
+      <w:bookmarkStart w:id="15" w:name="_Toc184202054"/>
+      <w:bookmarkStart w:id="16" w:name="_Toc184202614"/>
+      <w:bookmarkStart w:id="17" w:name="_Toc184205580"/>
+      <w:bookmarkStart w:id="18" w:name="_Toc184213556"/>
+      <w:bookmarkStart w:id="19" w:name="_Toc184216202"/>
+      <w:bookmarkStart w:id="20" w:name="_Toc184217488"/>
     </w:p>
     <w:p>
       <w:pPr>
@@ -3599,7 +3656,6 @@
           </wp:inline>
         </w:drawing>
       </w:r>
-      <w:bookmarkEnd w:id="12"/>
       <w:bookmarkEnd w:id="13"/>
       <w:bookmarkEnd w:id="14"/>
       <w:bookmarkEnd w:id="15"/>
@@ -3607,6 +3663,7 @@
       <w:bookmarkEnd w:id="17"/>
       <w:bookmarkEnd w:id="18"/>
       <w:bookmarkEnd w:id="19"/>
+      <w:bookmarkEnd w:id="20"/>
     </w:p>
     <w:p>
       <w:pPr>
@@ -3622,11 +3679,11 @@
           <w:numId w:val="6"/>
         </w:numPr>
       </w:pPr>
-      <w:bookmarkStart w:id="20" w:name="_Toc184637620"/>
+      <w:bookmarkStart w:id="21" w:name="_Toc184637620"/>
       <w:r>
         <w:t>Software item detailed design</w:t>
       </w:r>
-      <w:bookmarkEnd w:id="20"/>
+      <w:bookmarkEnd w:id="21"/>
     </w:p>
     <w:p>
       <w:pPr>
@@ -3636,11 +3693,11 @@
           <w:numId w:val="6"/>
         </w:numPr>
       </w:pPr>
-      <w:bookmarkStart w:id="21" w:name="_Toc184637621"/>
+      <w:bookmarkStart w:id="22" w:name="_Toc184637621"/>
       <w:r>
         <w:t>(Project-unique identifier of a software unit, or designator of a group of software units)</w:t>
       </w:r>
-      <w:bookmarkEnd w:id="21"/>
+      <w:bookmarkEnd w:id="22"/>
     </w:p>
     <w:p>
       <w:pPr>
@@ -3867,11 +3924,11 @@
           <w:numId w:val="6"/>
         </w:numPr>
       </w:pPr>
-      <w:bookmarkStart w:id="22" w:name="_Toc184637622"/>
+      <w:bookmarkStart w:id="23" w:name="_Toc184637622"/>
       <w:r>
         <w:t>Requirements traceability</w:t>
       </w:r>
-      <w:bookmarkEnd w:id="22"/>
+      <w:bookmarkEnd w:id="23"/>
     </w:p>
     <w:p>
       <w:pPr>
@@ -4102,16 +4159,7 @@
             </w:r>
             <w:proofErr w:type="gramEnd"/>
             <w:r>
-              <w:t xml:space="preserve"> 4.3.2.3.2</w:t>
-            </w:r>
-            <w:r>
-              <w:t>.</w:t>
-            </w:r>
-            <w:r>
-              <w:t>, 4.3.2.3.3</w:t>
-            </w:r>
-            <w:r>
-              <w:t>.</w:t>
+              <w:t xml:space="preserve"> 4.3.2.3.2., 4.3.2.3.3.</w:t>
             </w:r>
           </w:p>
         </w:tc>
@@ -4122,7 +4170,15 @@
             <w:tcW w:w="3102" w:type="dxa"/>
           </w:tcPr>
           <w:p>
+            <w:pPr>
+              <w:rPr>
+                <w:strike/>
+              </w:rPr>
+            </w:pPr>
             <w:r>
+              <w:rPr>
+                <w:strike/>
+              </w:rPr>
               <w:t>3.2.9.</w:t>
             </w:r>
           </w:p>
@@ -4132,7 +4188,15 @@
             <w:tcW w:w="4098" w:type="dxa"/>
           </w:tcPr>
           <w:p>
+            <w:pPr>
+              <w:rPr>
+                <w:strike/>
+              </w:rPr>
+            </w:pPr>
             <w:r>
+              <w:rPr>
+                <w:strike/>
+              </w:rPr>
               <w:t>Addressed during implementation</w:t>
             </w:r>
           </w:p>
@@ -4223,8 +4287,6 @@
             <w:r>
               <w:t>4.3.2.2.</w:t>
             </w:r>
-            <w:bookmarkStart w:id="23" w:name="_GoBack"/>
-            <w:bookmarkEnd w:id="23"/>
           </w:p>
         </w:tc>
       </w:tr>
@@ -4518,6 +4580,7 @@
         <w:docPartUnique/>
       </w:docPartObj>
     </w:sdtPr>
+    <w:sdtEndPr/>
     <w:sdtContent>
       <w:p>
         <w:pPr>
@@ -4537,7 +4600,7 @@
           <w:rPr>
             <w:noProof/>
           </w:rPr>
-          <w:t>11</w:t>
+          <w:t>3</w:t>
         </w:r>
         <w:r>
           <w:rPr>
@@ -6946,7 +7009,7 @@
 </file>
 
 <file path=customXml/itemProps2.xml><?xml version="1.0" encoding="utf-8"?>
-<ds:datastoreItem xmlns:ds="http://schemas.openxmlformats.org/officeDocument/2006/customXml" ds:itemID="{7D4D4CA9-8B29-5043-9661-C4678EFE8ACC}">
+<ds:datastoreItem xmlns:ds="http://schemas.openxmlformats.org/officeDocument/2006/customXml" ds:itemID="{235CE818-DC97-2141-ADA2-F85E826A48B1}">
   <ds:schemaRefs>
     <ds:schemaRef ds:uri="http://schemas.openxmlformats.org/officeDocument/2006/bibliography"/>
   </ds:schemaRefs>

</xml_diff>